<commit_message>
added group ID and club ID
</commit_message>
<xml_diff>
--- a/Project Report Template_Group8_v2.docx
+++ b/Project Report Template_Group8_v2.docx
@@ -141,55 +141,30 @@
       <w:r>
         <w:t xml:space="preserve">Members of the group can be the students currently registered at the school or they can be an alumnus. </w:t>
       </w:r>
-      <w:ins w:id="0" w:author="Yan Fung Yenny Hou" w:date="2022-06-04T23:57:00Z">
-        <w:r>
-          <w:t xml:space="preserve">Each member is identified by the student </w:t>
-        </w:r>
-      </w:ins>
-      <w:ins w:id="1" w:author="Yan Fung Yenny Hou" w:date="2022-06-04T23:58:00Z">
-        <w:r>
-          <w:t>ID and</w:t>
-        </w:r>
-      </w:ins>
-      <w:ins w:id="2" w:author="Yan Fung Yenny Hou" w:date="2022-06-04T23:57:00Z">
-        <w:r>
-          <w:t xml:space="preserve"> store their </w:t>
-        </w:r>
-      </w:ins>
-      <w:ins w:id="3" w:author="Yan Fung Yenny Hou" w:date="2022-06-04T23:58:00Z">
-        <w:r>
-          <w:t xml:space="preserve">name in the database. </w:t>
-        </w:r>
-      </w:ins>
+      <w:r>
+        <w:t xml:space="preserve">Each member is identified by the student </w:t>
+      </w:r>
+      <w:r>
+        <w:t>ID and</w:t>
+      </w:r>
+      <w:r>
+        <w:t xml:space="preserve"> store their name in the database. </w:t>
+      </w:r>
       <w:r>
         <w:t xml:space="preserve">One </w:t>
       </w:r>
-      <w:del w:id="4" w:author="Yan Fung Yenny Hou" w:date="2022-06-05T00:07:00Z">
-        <w:r>
-          <w:delText xml:space="preserve">student </w:delText>
-        </w:r>
-      </w:del>
-      <w:ins w:id="5" w:author="Yan Fung Yenny Hou" w:date="2022-06-05T00:07:00Z">
-        <w:r>
-          <w:t>member</w:t>
-        </w:r>
-        <w:r>
-          <w:t xml:space="preserve"> </w:t>
-        </w:r>
-      </w:ins>
+      <w:r>
+        <w:t>member</w:t>
+      </w:r>
+      <w:r>
+        <w:t xml:space="preserve"> </w:t>
+      </w:r>
       <w:r>
         <w:t>can be part of many groups of a club or member of many groups in many clubs. If a member is alumnus, we need to store his/her work history information (name of company, position, start date, end date). A person may join a company in different time</w:t>
       </w:r>
-      <w:del w:id="6" w:author="Yan Fung Yenny Hou" w:date="2022-06-04T23:59:00Z">
-        <w:r>
-          <w:delText xml:space="preserve"> that</w:delText>
-        </w:r>
-      </w:del>
-      <w:ins w:id="7" w:author="Yan Fung Yenny Hou" w:date="2022-06-04T23:59:00Z">
-        <w:r>
-          <w:t>, i.e.,</w:t>
-        </w:r>
-      </w:ins>
+      <w:r>
+        <w:t>, i.e.,</w:t>
+      </w:r>
       <w:r>
         <w:t xml:space="preserve"> a person may join a company, leave it, and join in again several years later.</w:t>
       </w:r>
@@ -203,106 +178,111 @@
       <w:r>
         <w:t>Each club</w:t>
       </w:r>
-      <w:ins w:id="8" w:author="Yan Fung Yenny Hou" w:date="2022-06-04T23:56:00Z">
+      <w:r>
+        <w:t xml:space="preserve"> is identified by </w:t>
+      </w:r>
+      <w:ins w:id="0" w:author="Yan Fung Yenny Hou" w:date="2022-06-09T23:48:00Z">
         <w:r>
-          <w:t xml:space="preserve"> is identified by name and</w:t>
+          <w:t xml:space="preserve">club ID, </w:t>
         </w:r>
       </w:ins>
-      <w:r>
-        <w:t xml:space="preserve"> has a lead. And each group </w:t>
-      </w:r>
-      <w:ins w:id="9" w:author="Yan Fung Yenny Hou" w:date="2022-06-04T23:56:00Z">
+      <w:del w:id="1" w:author="Yan Fung Yenny Hou" w:date="2022-06-09T23:48:00Z">
         <w:r>
-          <w:t xml:space="preserve">is identified by name and </w:t>
+          <w:delText xml:space="preserve">name </w:delText>
+        </w:r>
+      </w:del>
+      <w:del w:id="2" w:author="Yan Fung Yenny Hou" w:date="2022-06-09T23:54:00Z">
+        <w:r>
+          <w:delText>and</w:delText>
+        </w:r>
+        <w:r>
+          <w:delText xml:space="preserve"> </w:delText>
+        </w:r>
+      </w:del>
+      <w:ins w:id="3" w:author="Yan Fung Yenny Hou" w:date="2022-06-09T23:48:00Z">
+        <w:r>
+          <w:t xml:space="preserve">we store its name and </w:t>
         </w:r>
       </w:ins>
-      <w:r>
-        <w:t xml:space="preserve">has a head. Each group organizes some events. </w:t>
-      </w:r>
-      <w:del w:id="10" w:author="Yan Fung Yenny Hou" w:date="2022-06-05T00:10:00Z">
+      <w:del w:id="4" w:author="Yan Fung Yenny Hou" w:date="2022-06-09T23:48:00Z">
         <w:r>
-          <w:delText xml:space="preserve">We store the information about organizers of an event. </w:delText>
+          <w:delText>has a</w:delText>
         </w:r>
       </w:del>
-      <w:r>
-        <w:t>Each event is organized by a group</w:t>
-      </w:r>
-      <w:ins w:id="11" w:author="Yan Fung Yenny Hou" w:date="2022-06-05T00:04:00Z">
+      <w:ins w:id="5" w:author="Yan Fung Yenny Hou" w:date="2022-06-09T23:48:00Z">
         <w:r>
-          <w:t>, and is identified by</w:t>
+          <w:t>its</w:t>
         </w:r>
       </w:ins>
-      <w:del w:id="12" w:author="Yan Fung Yenny Hou" w:date="2022-06-05T00:04:00Z">
+      <w:r>
+        <w:t xml:space="preserve"> lead. And each group </w:t>
+      </w:r>
+      <w:r>
+        <w:t xml:space="preserve">is identified by </w:t>
+      </w:r>
+      <w:ins w:id="6" w:author="Yan Fung Yenny Hou" w:date="2022-06-09T23:49:00Z">
         <w:r>
-          <w:delText>,</w:delText>
+          <w:t xml:space="preserve">group ID, we store its </w:t>
+        </w:r>
+      </w:ins>
+      <w:r>
+        <w:t xml:space="preserve">name and </w:t>
+      </w:r>
+      <w:del w:id="7" w:author="Yan Fung Yenny Hou" w:date="2022-06-09T23:49:00Z">
+        <w:r>
+          <w:delText>has a</w:delText>
         </w:r>
       </w:del>
-      <w:r>
-        <w:t xml:space="preserve"> </w:t>
-      </w:r>
-      <w:ins w:id="13" w:author="Yan Fung Yenny Hou" w:date="2022-06-05T00:08:00Z">
+      <w:ins w:id="8" w:author="Yan Fung Yenny Hou" w:date="2022-06-09T23:49:00Z">
         <w:r>
-          <w:t xml:space="preserve">subject, </w:t>
+          <w:t>its</w:t>
         </w:r>
       </w:ins>
       <w:r>
+        <w:t xml:space="preserve"> head. Each group organizes some events. Each event is organized by a group</w:t>
+      </w:r>
+      <w:r>
+        <w:t>, and is identified by</w:t>
+      </w:r>
+      <w:r>
+        <w:t xml:space="preserve"> the event ID</w:t>
+      </w:r>
+      <w:r>
+        <w:t xml:space="preserve">. We store </w:t>
+      </w:r>
+      <w:r>
+        <w:t>the</w:t>
+      </w:r>
+      <w:r>
+        <w:t xml:space="preserve"> </w:t>
+      </w:r>
+      <w:r>
+        <w:t xml:space="preserve">subject, </w:t>
+      </w:r>
+      <w:r>
         <w:t>date</w:t>
       </w:r>
-      <w:del w:id="14" w:author="Yan Fung Yenny Hou" w:date="2022-06-05T00:20:00Z">
-        <w:r>
-          <w:delText xml:space="preserve">, </w:delText>
-        </w:r>
-      </w:del>
-      <w:ins w:id="15" w:author="Yan Fung Yenny Hou" w:date="2022-06-05T00:20:00Z">
-        <w:r>
-          <w:t xml:space="preserve"> and</w:t>
-        </w:r>
-        <w:r>
-          <w:t xml:space="preserve"> </w:t>
-        </w:r>
-      </w:ins>
+      <w:r>
+        <w:t xml:space="preserve">, </w:t>
+      </w:r>
       <w:r>
         <w:t>time</w:t>
       </w:r>
-      <w:ins w:id="16" w:author="Yan Fung Yenny Hou" w:date="2022-06-05T00:08:00Z">
-        <w:r>
-          <w:t xml:space="preserve">. We store the </w:t>
-        </w:r>
-      </w:ins>
-      <w:del w:id="17" w:author="Yan Fung Yenny Hou" w:date="2022-06-05T00:08:00Z">
-        <w:r>
-          <w:delText xml:space="preserve">, </w:delText>
-        </w:r>
-      </w:del>
-      <w:r>
-        <w:t>location (room number, floor, building)</w:t>
-      </w:r>
-      <w:del w:id="18" w:author="Yan Fung Yenny Hou" w:date="2022-06-05T00:08:00Z">
-        <w:r>
-          <w:delText>, subject</w:delText>
-        </w:r>
-      </w:del>
       <w:r>
         <w:t>,</w:t>
       </w:r>
-      <w:del w:id="19" w:author="Yan Fung Yenny Hou" w:date="2022-06-05T00:08:00Z">
-        <w:r>
-          <w:delText xml:space="preserve"> and</w:delText>
-        </w:r>
-      </w:del>
-      <w:r>
-        <w:t xml:space="preserve"> registration fee</w:t>
-      </w:r>
-      <w:ins w:id="20" w:author="Yan Fung Yenny Hou" w:date="2022-06-05T00:10:00Z">
-        <w:r>
-          <w:t xml:space="preserve"> and organizers</w:t>
-        </w:r>
-      </w:ins>
-      <w:ins w:id="21" w:author="Yan Fung Yenny Hou" w:date="2022-06-05T00:20:00Z">
-        <w:r>
-          <w:t xml:space="preserve"> for each event</w:t>
-        </w:r>
-      </w:ins>
+      <w:r>
+        <w:t xml:space="preserve"> location</w:t>
+      </w:r>
+      <w:r>
+        <w:t xml:space="preserve"> (room number, floor, building), registration fee</w:t>
+      </w:r>
+      <w:r>
+        <w:t xml:space="preserve"> and organizers</w:t>
+      </w:r>
+      <w:r>
+        <w:t xml:space="preserve"> for each event</w:t>
+      </w:r>
       <w:r>
         <w:t>.</w:t>
       </w:r>
@@ -316,47 +296,41 @@
       <w:r>
         <w:t xml:space="preserve">Groups may work on some funded projects. We need to store </w:t>
       </w:r>
-      <w:ins w:id="22" w:author="Yan Fung Yenny Hou" w:date="2022-06-05T00:11:00Z">
-        <w:r>
-          <w:t xml:space="preserve">the </w:t>
-        </w:r>
-      </w:ins>
-      <w:ins w:id="23" w:author="Yan Fung Yenny Hou" w:date="2022-06-05T00:25:00Z">
-        <w:r>
-          <w:t xml:space="preserve">project code, </w:t>
-        </w:r>
-      </w:ins>
-      <w:ins w:id="24" w:author="Yan Fung Yenny Hou" w:date="2022-06-05T00:11:00Z">
-        <w:r>
-          <w:t xml:space="preserve">name and </w:t>
-        </w:r>
-      </w:ins>
-      <w:r>
-        <w:t xml:space="preserve">how much money (fund or budget) a project receives. The fund is divided and paid </w:t>
-      </w:r>
-      <w:r>
-        <w:rPr>
-          <w:color w:val="5B9BD5" w:themeColor="accent5"/>
-        </w:rPr>
+      <w:r>
+        <w:t xml:space="preserve">the </w:t>
+      </w:r>
+      <w:r>
+        <w:t xml:space="preserve">project code, </w:t>
+      </w:r>
+      <w:r>
+        <w:t xml:space="preserve">name and </w:t>
+      </w:r>
+      <w:r>
+        <w:t xml:space="preserve">how much money (fund or budget) a project receives. The fund is divided and </w:t>
+      </w:r>
+      <w:r>
+        <w:t xml:space="preserve">paid </w:t>
+      </w:r>
+      <w:r>
         <w:t xml:space="preserve">to </w:t>
       </w:r>
       <w:r>
-        <w:rPr>
-          <w:color w:val="5B9BD5" w:themeColor="accent5"/>
-        </w:rPr>
         <w:t>the members who contributed on the project</w:t>
       </w:r>
       <w:r>
-        <w:t xml:space="preserve">, and we need to store the portion of money that each </w:t>
-      </w:r>
-      <w:r>
-        <w:rPr>
-          <w:color w:val="5B9BD5" w:themeColor="accent5"/>
-        </w:rPr>
+        <w:t xml:space="preserve">, and </w:t>
+      </w:r>
+      <w:r>
+        <w:t xml:space="preserve">we need to store the portion of money that each </w:t>
+      </w:r>
+      <w:r>
         <w:t>member</w:t>
       </w:r>
       <w:r>
-        <w:t xml:space="preserve"> receives due to working on that project. </w:t>
+        <w:t xml:space="preserve"> </w:t>
+      </w:r>
+      <w:r>
+        <w:t xml:space="preserve">receives due to working on that project. </w:t>
       </w:r>
     </w:p>
     <w:p>
@@ -575,73 +549,71 @@
       </w:r>
     </w:p>
     <w:p>
-      <w:ins w:id="25" w:author="Yan Fung Yenny Hou" w:date="2022-06-05T16:25:00Z">
-        <w:r>
-          <w:rPr>
-            <w:noProof/>
-            <w:lang w:val="en-CA" w:eastAsia="en-CA"/>
-          </w:rPr>
-          <mc:AlternateContent>
-            <mc:Choice Requires="wpi">
-              <w:drawing>
-                <wp:anchor distT="0" distB="0" distL="114300" distR="114300" simplePos="0" relativeHeight="251659264" behindDoc="0" locked="0" layoutInCell="1" allowOverlap="1" wp14:anchorId="208311D7" wp14:editId="123E920B">
-                  <wp:simplePos x="0" y="0"/>
-                  <wp:positionH relativeFrom="column">
-                    <wp:posOffset>7315342</wp:posOffset>
-                  </wp:positionH>
-                  <wp:positionV relativeFrom="paragraph">
-                    <wp:posOffset>838155</wp:posOffset>
-                  </wp:positionV>
-                  <wp:extent cx="14400" cy="2880"/>
-                  <wp:effectExtent l="57150" t="57150" r="43180" b="54610"/>
-                  <wp:wrapNone/>
-                  <wp:docPr id="3" name="Ink 3"/>
-                  <wp:cNvGraphicFramePr/>
-                  <a:graphic xmlns:a="http://schemas.openxmlformats.org/drawingml/2006/main">
-                    <a:graphicData uri="http://schemas.microsoft.com/office/word/2010/wordprocessingInk">
-                      <w14:contentPart bwMode="auto" r:id="rId8">
-                        <w14:nvContentPartPr>
-                          <w14:cNvContentPartPr/>
-                        </w14:nvContentPartPr>
-                        <w14:xfrm>
-                          <a:off x="0" y="0"/>
-                          <a:ext cx="14400" cy="2880"/>
-                        </w14:xfrm>
-                      </w14:contentPart>
-                    </a:graphicData>
-                  </a:graphic>
-                </wp:anchor>
-              </w:drawing>
-            </mc:Choice>
-            <mc:Fallback>
-              <w:pict>
-                <v:shapetype w14:anchorId="5BFE6C1A" id="_x0000_t75" coordsize="21600,21600" o:spt="75" o:preferrelative="t" path="m@4@5l@4@11@9@11@9@5xe" filled="f" stroked="f">
-                  <v:stroke joinstyle="miter"/>
-                  <v:formulas>
-                    <v:f eqn="if lineDrawn pixelLineWidth 0"/>
-                    <v:f eqn="sum @0 1 0"/>
-                    <v:f eqn="sum 0 0 @1"/>
-                    <v:f eqn="prod @2 1 2"/>
-                    <v:f eqn="prod @3 21600 pixelWidth"/>
-                    <v:f eqn="prod @3 21600 pixelHeight"/>
-                    <v:f eqn="sum @0 0 1"/>
-                    <v:f eqn="prod @6 1 2"/>
-                    <v:f eqn="prod @7 21600 pixelWidth"/>
-                    <v:f eqn="sum @8 21600 0"/>
-                    <v:f eqn="prod @7 21600 pixelHeight"/>
-                    <v:f eqn="sum @10 21600 0"/>
-                  </v:formulas>
-                  <v:path o:extrusionok="f" gradientshapeok="t" o:connecttype="rect"/>
-                  <o:lock v:ext="edit" aspectratio="t"/>
-                </v:shapetype>
-                <v:shape id="Ink 3" o:spid="_x0000_s1026" type="#_x0000_t75" style="position:absolute;margin-left:575.3pt;margin-top:65.3pt;width:2.55pt;height:1.65pt;z-index:251659264;visibility:visible;mso-wrap-style:square;mso-wrap-distance-left:9pt;mso-wrap-distance-top:0;mso-wrap-distance-right:9pt;mso-wrap-distance-bottom:0;mso-position-horizontal:absolute;mso-position-horizontal-relative:text;mso-position-vertical:absolute;mso-position-vertical-relative:text" o:gfxdata="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">
-                  <v:imagedata r:id="rId9" o:title=""/>
-                </v:shape>
-              </w:pict>
-            </mc:Fallback>
-          </mc:AlternateContent>
-        </w:r>
-      </w:ins>
+      <w:r>
+        <w:rPr>
+          <w:noProof/>
+          <w:lang w:val="en-CA" w:eastAsia="en-CA"/>
+        </w:rPr>
+        <mc:AlternateContent>
+          <mc:Choice Requires="wpi">
+            <w:drawing>
+              <wp:anchor distT="0" distB="0" distL="114300" distR="114300" simplePos="0" relativeHeight="251659264" behindDoc="0" locked="0" layoutInCell="1" allowOverlap="1" wp14:anchorId="208311D7" wp14:editId="123E920B">
+                <wp:simplePos x="0" y="0"/>
+                <wp:positionH relativeFrom="column">
+                  <wp:posOffset>7315342</wp:posOffset>
+                </wp:positionH>
+                <wp:positionV relativeFrom="paragraph">
+                  <wp:posOffset>838155</wp:posOffset>
+                </wp:positionV>
+                <wp:extent cx="14400" cy="2880"/>
+                <wp:effectExtent l="57150" t="57150" r="43180" b="54610"/>
+                <wp:wrapNone/>
+                <wp:docPr id="3" name="Ink 3"/>
+                <wp:cNvGraphicFramePr/>
+                <a:graphic xmlns:a="http://schemas.openxmlformats.org/drawingml/2006/main">
+                  <a:graphicData uri="http://schemas.microsoft.com/office/word/2010/wordprocessingInk">
+                    <w14:contentPart bwMode="auto" r:id="rId8">
+                      <w14:nvContentPartPr>
+                        <w14:cNvContentPartPr/>
+                      </w14:nvContentPartPr>
+                      <w14:xfrm>
+                        <a:off x="0" y="0"/>
+                        <a:ext cx="14400" cy="2880"/>
+                      </w14:xfrm>
+                    </w14:contentPart>
+                  </a:graphicData>
+                </a:graphic>
+              </wp:anchor>
+            </w:drawing>
+          </mc:Choice>
+          <mc:Fallback>
+            <w:pict>
+              <v:shapetype w14:anchorId="5BFE6C1A" id="_x0000_t75" coordsize="21600,21600" o:spt="75" o:preferrelative="t" path="m@4@5l@4@11@9@11@9@5xe" filled="f" stroked="f">
+                <v:stroke joinstyle="miter"/>
+                <v:formulas>
+                  <v:f eqn="if lineDrawn pixelLineWidth 0"/>
+                  <v:f eqn="sum @0 1 0"/>
+                  <v:f eqn="sum 0 0 @1"/>
+                  <v:f eqn="prod @2 1 2"/>
+                  <v:f eqn="prod @3 21600 pixelWidth"/>
+                  <v:f eqn="prod @3 21600 pixelHeight"/>
+                  <v:f eqn="sum @0 0 1"/>
+                  <v:f eqn="prod @6 1 2"/>
+                  <v:f eqn="prod @7 21600 pixelWidth"/>
+                  <v:f eqn="sum @8 21600 0"/>
+                  <v:f eqn="prod @7 21600 pixelHeight"/>
+                  <v:f eqn="sum @10 21600 0"/>
+                </v:formulas>
+                <v:path o:extrusionok="f" gradientshapeok="t" o:connecttype="rect"/>
+                <o:lock v:ext="edit" aspectratio="t"/>
+              </v:shapetype>
+              <v:shape id="Ink 3" o:spid="_x0000_s1026" type="#_x0000_t75" style="position:absolute;margin-left:575.3pt;margin-top:65.3pt;width:2.55pt;height:1.65pt;z-index:251659264;visibility:visible;mso-wrap-style:square;mso-wrap-distance-left:9pt;mso-wrap-distance-top:0;mso-wrap-distance-right:9pt;mso-wrap-distance-bottom:0;mso-position-horizontal:absolute;mso-position-horizontal-relative:text;mso-position-vertical:absolute;mso-position-vertical-relative:text" o:gfxdata="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">
+                <v:imagedata r:id="rId9" o:title=""/>
+              </v:shape>
+            </w:pict>
+          </mc:Fallback>
+        </mc:AlternateContent>
+      </w:r>
       <w:r>
         <w:rPr>
           <w:noProof/>
@@ -650,7 +622,7 @@
         <mc:AlternateContent>
           <mc:Choice Requires="wpc">
             <w:drawing>
-              <wp:inline distT="0" distB="0" distL="0" distR="0" wp14:anchorId="205EDEB4" wp14:editId="14AC2DE3">
+              <wp:inline distT="0" distB="0" distL="0" distR="0" wp14:anchorId="205EDEB4" wp14:editId="2AC9ACB5">
                 <wp:extent cx="6888480" cy="7552055"/>
                 <wp:effectExtent l="0" t="0" r="26670" b="10795"/>
                 <wp:docPr id="1" name="Canvas 1"/>
@@ -974,7 +946,7 @@
                         <wps:cNvSpPr/>
                         <wps:spPr>
                           <a:xfrm>
-                            <a:off x="2774919" y="370770"/>
+                            <a:off x="2918050" y="276710"/>
                             <a:ext cx="468767" cy="202054"/>
                           </a:xfrm>
                           <a:prstGeom prst="ellipse">
@@ -1013,7 +985,6 @@
                                   <w:color w:val="000000"/>
                                   <w:sz w:val="18"/>
                                   <w:szCs w:val="18"/>
-                                  <w:u w:val="single"/>
                                 </w:rPr>
                               </w:pPr>
                               <w:r>
@@ -1022,7 +993,6 @@
                                   <w:color w:val="000000"/>
                                   <w:sz w:val="18"/>
                                   <w:szCs w:val="18"/>
-                                  <w:u w:val="single"/>
                                 </w:rPr>
                                 <w:t>name</w:t>
                               </w:r>
@@ -1044,8 +1014,8 @@
                         </wps:cNvCnPr>
                         <wps:spPr>
                           <a:xfrm flipH="1" flipV="1">
-                            <a:off x="3009303" y="572824"/>
-                            <a:ext cx="334943" cy="279383"/>
+                            <a:off x="3152434" y="478764"/>
+                            <a:ext cx="191812" cy="373443"/>
                           </a:xfrm>
                           <a:prstGeom prst="line">
                             <a:avLst/>
@@ -1304,7 +1274,7 @@
                         <wps:cNvSpPr/>
                         <wps:spPr>
                           <a:xfrm>
-                            <a:off x="3575455" y="2115319"/>
+                            <a:off x="4023031" y="2148678"/>
                             <a:ext cx="468630" cy="201930"/>
                           </a:xfrm>
                           <a:prstGeom prst="ellipse">
@@ -1351,7 +1321,6 @@
                                   <w:color w:val="000000"/>
                                   <w:sz w:val="18"/>
                                   <w:szCs w:val="18"/>
-                                  <w:u w:val="single"/>
                                 </w:rPr>
                                 <w:t>name</w:t>
                               </w:r>
@@ -1370,7 +1339,7 @@
                         <wps:cNvSpPr/>
                         <wps:spPr>
                           <a:xfrm>
-                            <a:off x="3959477" y="2333677"/>
+                            <a:off x="4132100" y="2376538"/>
                             <a:ext cx="467995" cy="201930"/>
                           </a:xfrm>
                           <a:prstGeom prst="ellipse">
@@ -1437,8 +1406,8 @@
                         </wps:cNvCnPr>
                         <wps:spPr>
                           <a:xfrm flipV="1">
-                            <a:off x="3575455" y="2434642"/>
-                            <a:ext cx="384022" cy="110850"/>
+                            <a:off x="3575455" y="2477503"/>
+                            <a:ext cx="556645" cy="70520"/>
                           </a:xfrm>
                           <a:prstGeom prst="line">
                             <a:avLst/>
@@ -1468,12 +1437,12 @@
                       <wps:wsp>
                         <wps:cNvPr id="99" name="Straight Connector 99"/>
                         <wps:cNvCnPr>
-                          <a:endCxn id="96" idx="4"/>
+                          <a:endCxn id="96" idx="3"/>
                         </wps:cNvCnPr>
                         <wps:spPr>
                           <a:xfrm flipV="1">
-                            <a:off x="3575455" y="2317249"/>
-                            <a:ext cx="234315" cy="228243"/>
+                            <a:off x="3575455" y="2321036"/>
+                            <a:ext cx="516205" cy="226987"/>
                           </a:xfrm>
                           <a:prstGeom prst="line">
                             <a:avLst/>
@@ -1759,8 +1728,8 @@
                         <wps:cNvSpPr/>
                         <wps:spPr>
                           <a:xfrm>
-                            <a:off x="4575703" y="2001053"/>
-                            <a:ext cx="584612" cy="202054"/>
+                            <a:off x="4427472" y="1934956"/>
+                            <a:ext cx="587308" cy="202055"/>
                           </a:xfrm>
                           <a:prstGeom prst="ellipse">
                             <a:avLst/>
@@ -1810,30 +1779,16 @@
                                 </w:rPr>
                                 <w:t xml:space="preserve">event </w:t>
                               </w:r>
-                              <w:del w:id="26" w:author="Yan Fung Yenny Hou" w:date="2022-06-06T17:43:00Z">
-                                <w:r>
-                                  <w:rPr>
-                                    <w:rFonts w:ascii="Calibri Light" w:eastAsia="Calibri" w:hAnsi="Calibri Light" w:cs="Arial"/>
-                                    <w:color w:val="000000"/>
-                                    <w:sz w:val="18"/>
-                                    <w:szCs w:val="18"/>
-                                    <w:u w:val="single"/>
-                                  </w:rPr>
-                                  <w:delText>id</w:delText>
-                                </w:r>
-                              </w:del>
-                              <w:ins w:id="27" w:author="Yan Fung Yenny Hou" w:date="2022-06-06T17:43:00Z">
-                                <w:r>
-                                  <w:rPr>
-                                    <w:rFonts w:ascii="Calibri Light" w:eastAsia="Calibri" w:hAnsi="Calibri Light" w:cs="Arial"/>
-                                    <w:color w:val="000000"/>
-                                    <w:sz w:val="18"/>
-                                    <w:szCs w:val="18"/>
-                                    <w:u w:val="single"/>
-                                  </w:rPr>
-                                  <w:t>ID</w:t>
-                                </w:r>
-                              </w:ins>
+                              <w:r>
+                                <w:rPr>
+                                  <w:rFonts w:ascii="Calibri Light" w:eastAsia="Calibri" w:hAnsi="Calibri Light" w:cs="Arial"/>
+                                  <w:color w:val="000000"/>
+                                  <w:sz w:val="18"/>
+                                  <w:szCs w:val="18"/>
+                                  <w:u w:val="single"/>
+                                </w:rPr>
+                                <w:t>ID</w:t>
+                              </w:r>
                             </w:p>
                           </w:txbxContent>
                         </wps:txbx>
@@ -1852,8 +1807,8 @@
                         </wps:cNvCnPr>
                         <wps:spPr>
                           <a:xfrm flipH="1" flipV="1">
-                            <a:off x="5074701" y="2173517"/>
-                            <a:ext cx="1054303" cy="379021"/>
+                            <a:off x="4928771" y="2107421"/>
+                            <a:ext cx="1200233" cy="445117"/>
                           </a:xfrm>
                           <a:prstGeom prst="line">
                             <a:avLst/>
@@ -3163,7 +3118,17 @@
                                   <w:szCs w:val="18"/>
                                   <w:u w:val="single"/>
                                 </w:rPr>
-                                <w:t>student id</w:t>
+                                <w:t xml:space="preserve">student </w:t>
+                              </w:r>
+                              <w:r>
+                                <w:rPr>
+                                  <w:rFonts w:ascii="Calibri Light" w:eastAsia="Calibri" w:hAnsi="Calibri Light" w:cs="Arial"/>
+                                  <w:color w:val="000000"/>
+                                  <w:sz w:val="18"/>
+                                  <w:szCs w:val="18"/>
+                                  <w:u w:val="single"/>
+                                </w:rPr>
+                                <w:t>ID</w:t>
                               </w:r>
                             </w:p>
                           </w:txbxContent>
@@ -4317,17 +4282,15 @@
                                   <w:szCs w:val="18"/>
                                 </w:rPr>
                               </w:pPr>
-                              <w:ins w:id="28" w:author="Yan Fung Yenny Hou" w:date="2022-06-08T15:27:00Z">
-                                <w:r>
-                                  <w:rPr>
-                                    <w:rFonts w:ascii="Calibri Light" w:eastAsia="Calibri" w:hAnsi="Calibri Light" w:cs="Arial"/>
-                                    <w:color w:val="000000"/>
-                                    <w:sz w:val="18"/>
-                                    <w:szCs w:val="18"/>
-                                  </w:rPr>
-                                  <w:t>manages</w:t>
-                                </w:r>
-                              </w:ins>
+                              <w:r>
+                                <w:rPr>
+                                  <w:rFonts w:ascii="Calibri Light" w:eastAsia="Calibri" w:hAnsi="Calibri Light" w:cs="Arial"/>
+                                  <w:color w:val="000000"/>
+                                  <w:sz w:val="18"/>
+                                  <w:szCs w:val="18"/>
+                                </w:rPr>
+                                <w:t>manages</w:t>
+                              </w:r>
                             </w:p>
                           </w:txbxContent>
                         </wps:txbx>
@@ -5007,11 +4970,11 @@
                           <w:txbxContent>
                             <w:p>
                               <w:pPr>
-                                <w:spacing w:line="252" w:lineRule="auto"/>
+                                <w:spacing w:line="254" w:lineRule="auto"/>
                                 <w:jc w:val="center"/>
                                 <w:rPr>
                                   <w:rFonts w:ascii="Calibri Light" w:eastAsia="Calibri" w:hAnsi="Calibri Light" w:cs="Arial"/>
-                                  <w:color w:val="008080"/>
+                                  <w:color w:val="000000"/>
                                   <w:sz w:val="18"/>
                                   <w:szCs w:val="18"/>
                                 </w:rPr>
@@ -5019,10 +4982,9 @@
                               <w:r>
                                 <w:rPr>
                                   <w:rFonts w:ascii="Calibri Light" w:eastAsia="Calibri" w:hAnsi="Calibri Light" w:cs="Arial"/>
-                                  <w:color w:val="008080"/>
-                                  <w:sz w:val="18"/>
-                                  <w:szCs w:val="18"/>
-                                  <w:u w:val="single"/>
+                                  <w:color w:val="000000"/>
+                                  <w:sz w:val="18"/>
+                                  <w:szCs w:val="18"/>
                                 </w:rPr>
                                 <w:t>works on</w:t>
                               </w:r>
@@ -5234,6 +5196,225 @@
                         </wps:style>
                         <wps:bodyPr/>
                       </wps:wsp>
+                      <wps:wsp>
+                        <wps:cNvPr id="102" name="Oval 102"/>
+                        <wps:cNvSpPr/>
+                        <wps:spPr>
+                          <a:xfrm>
+                            <a:off x="2385664" y="478764"/>
+                            <a:ext cx="467870" cy="202054"/>
+                          </a:xfrm>
+                          <a:prstGeom prst="ellipse">
+                            <a:avLst/>
+                          </a:prstGeom>
+                          <a:noFill/>
+                          <a:ln w="3175">
+                            <a:solidFill>
+                              <a:schemeClr val="tx1"/>
+                            </a:solidFill>
+                          </a:ln>
+                        </wps:spPr>
+                        <wps:style>
+                          <a:lnRef idx="2">
+                            <a:schemeClr val="accent1">
+                              <a:shade val="50000"/>
+                            </a:schemeClr>
+                          </a:lnRef>
+                          <a:fillRef idx="1">
+                            <a:schemeClr val="accent1"/>
+                          </a:fillRef>
+                          <a:effectRef idx="0">
+                            <a:schemeClr val="accent1"/>
+                          </a:effectRef>
+                          <a:fontRef idx="minor">
+                            <a:schemeClr val="lt1"/>
+                          </a:fontRef>
+                        </wps:style>
+                        <wps:txbx>
+                          <w:txbxContent>
+                            <w:p>
+                              <w:pPr>
+                                <w:jc w:val="center"/>
+                                <w:rPr>
+                                  <w:rFonts w:ascii="Calibri Light" w:eastAsia="Calibri" w:hAnsi="Calibri Light" w:cs="Arial"/>
+                                  <w:color w:val="000000"/>
+                                  <w:sz w:val="18"/>
+                                  <w:szCs w:val="18"/>
+                                </w:rPr>
+                              </w:pPr>
+                              <w:ins w:id="9" w:author="Yan Fung Yenny Hou" w:date="2022-06-09T23:41:00Z">
+                                <w:r>
+                                  <w:rPr>
+                                    <w:rFonts w:ascii="Calibri Light" w:eastAsia="Calibri" w:hAnsi="Calibri Light" w:cs="Arial"/>
+                                    <w:color w:val="000000"/>
+                                    <w:sz w:val="18"/>
+                                    <w:szCs w:val="18"/>
+                                    <w:u w:val="single"/>
+                                  </w:rPr>
+                                  <w:t xml:space="preserve">club </w:t>
+                                </w:r>
+                              </w:ins>
+                              <w:ins w:id="10" w:author="Yan Fung Yenny Hou" w:date="2022-06-09T23:44:00Z">
+                                <w:r>
+                                  <w:rPr>
+                                    <w:rFonts w:ascii="Calibri Light" w:eastAsia="Calibri" w:hAnsi="Calibri Light" w:cs="Arial"/>
+                                    <w:color w:val="000000"/>
+                                    <w:sz w:val="18"/>
+                                    <w:szCs w:val="18"/>
+                                    <w:u w:val="single"/>
+                                  </w:rPr>
+                                  <w:t>ID</w:t>
+                                </w:r>
+                              </w:ins>
+                            </w:p>
+                          </w:txbxContent>
+                        </wps:txbx>
+                        <wps:bodyPr rot="0" spcFirstLastPara="0" vert="horz" wrap="square" lIns="0" tIns="0" rIns="0" bIns="0" numCol="1" spcCol="0" rtlCol="0" fromWordArt="0" anchor="ctr" anchorCtr="0" forceAA="0" compatLnSpc="1">
+                          <a:prstTxWarp prst="textNoShape">
+                            <a:avLst/>
+                          </a:prstTxWarp>
+                          <a:spAutoFit/>
+                        </wps:bodyPr>
+                      </wps:wsp>
+                      <wps:wsp>
+                        <wps:cNvPr id="130" name="Straight Connector 130"/>
+                        <wps:cNvCnPr>
+                          <a:stCxn id="86" idx="0"/>
+                          <a:endCxn id="102" idx="5"/>
+                        </wps:cNvCnPr>
+                        <wps:spPr>
+                          <a:xfrm flipH="1" flipV="1">
+                            <a:off x="2785016" y="651228"/>
+                            <a:ext cx="559230" cy="200979"/>
+                          </a:xfrm>
+                          <a:prstGeom prst="line">
+                            <a:avLst/>
+                          </a:prstGeom>
+                          <a:ln w="3175">
+                            <a:solidFill>
+                              <a:schemeClr val="tx1"/>
+                            </a:solidFill>
+                          </a:ln>
+                        </wps:spPr>
+                        <wps:style>
+                          <a:lnRef idx="1">
+                            <a:schemeClr val="accent1"/>
+                          </a:lnRef>
+                          <a:fillRef idx="0">
+                            <a:schemeClr val="accent1"/>
+                          </a:fillRef>
+                          <a:effectRef idx="0">
+                            <a:schemeClr val="accent1"/>
+                          </a:effectRef>
+                          <a:fontRef idx="minor">
+                            <a:schemeClr val="tx1"/>
+                          </a:fontRef>
+                        </wps:style>
+                        <wps:bodyPr/>
+                      </wps:wsp>
+                      <wps:wsp>
+                        <wps:cNvPr id="166" name="Oval 166"/>
+                        <wps:cNvSpPr/>
+                        <wps:spPr>
+                          <a:xfrm>
+                            <a:off x="3542871" y="1992404"/>
+                            <a:ext cx="620535" cy="202054"/>
+                          </a:xfrm>
+                          <a:prstGeom prst="ellipse">
+                            <a:avLst/>
+                          </a:prstGeom>
+                          <a:noFill/>
+                          <a:ln w="3175">
+                            <a:solidFill>
+                              <a:schemeClr val="tx1"/>
+                            </a:solidFill>
+                          </a:ln>
+                        </wps:spPr>
+                        <wps:style>
+                          <a:lnRef idx="2">
+                            <a:schemeClr val="accent1">
+                              <a:shade val="50000"/>
+                            </a:schemeClr>
+                          </a:lnRef>
+                          <a:fillRef idx="1">
+                            <a:schemeClr val="accent1"/>
+                          </a:fillRef>
+                          <a:effectRef idx="0">
+                            <a:schemeClr val="accent1"/>
+                          </a:effectRef>
+                          <a:fontRef idx="minor">
+                            <a:schemeClr val="lt1"/>
+                          </a:fontRef>
+                        </wps:style>
+                        <wps:txbx>
+                          <w:txbxContent>
+                            <w:p>
+                              <w:pPr>
+                                <w:jc w:val="center"/>
+                                <w:rPr>
+                                  <w:rFonts w:ascii="Calibri Light" w:eastAsia="Calibri" w:hAnsi="Calibri Light" w:cs="Arial"/>
+                                  <w:color w:val="000000"/>
+                                  <w:sz w:val="18"/>
+                                  <w:szCs w:val="18"/>
+                                </w:rPr>
+                              </w:pPr>
+                              <w:ins w:id="11" w:author="Yan Fung Yenny Hou" w:date="2022-06-09T23:46:00Z">
+                                <w:r>
+                                  <w:rPr>
+                                    <w:rFonts w:ascii="Calibri Light" w:eastAsia="Calibri" w:hAnsi="Calibri Light" w:cs="Arial"/>
+                                    <w:color w:val="000000"/>
+                                    <w:sz w:val="18"/>
+                                    <w:szCs w:val="18"/>
+                                    <w:u w:val="single"/>
+                                  </w:rPr>
+                                  <w:t>group ID</w:t>
+                                </w:r>
+                              </w:ins>
+                            </w:p>
+                          </w:txbxContent>
+                        </wps:txbx>
+                        <wps:bodyPr rot="0" spcFirstLastPara="0" vert="horz" wrap="square" lIns="0" tIns="0" rIns="0" bIns="0" numCol="1" spcCol="0" rtlCol="0" fromWordArt="0" anchor="ctr" anchorCtr="0" forceAA="0" compatLnSpc="1">
+                          <a:prstTxWarp prst="textNoShape">
+                            <a:avLst/>
+                          </a:prstTxWarp>
+                          <a:spAutoFit/>
+                        </wps:bodyPr>
+                      </wps:wsp>
+                      <wps:wsp>
+                        <wps:cNvPr id="172" name="Straight Connector 172"/>
+                        <wps:cNvCnPr>
+                          <a:endCxn id="166" idx="4"/>
+                        </wps:cNvCnPr>
+                        <wps:spPr>
+                          <a:xfrm flipV="1">
+                            <a:off x="3575455" y="2194458"/>
+                            <a:ext cx="277684" cy="341149"/>
+                          </a:xfrm>
+                          <a:prstGeom prst="line">
+                            <a:avLst/>
+                          </a:prstGeom>
+                          <a:ln w="3175">
+                            <a:solidFill>
+                              <a:schemeClr val="tx1"/>
+                            </a:solidFill>
+                          </a:ln>
+                        </wps:spPr>
+                        <wps:style>
+                          <a:lnRef idx="1">
+                            <a:schemeClr val="accent1"/>
+                          </a:lnRef>
+                          <a:fillRef idx="0">
+                            <a:schemeClr val="accent1"/>
+                          </a:fillRef>
+                          <a:effectRef idx="0">
+                            <a:schemeClr val="accent1"/>
+                          </a:effectRef>
+                          <a:fontRef idx="minor">
+                            <a:schemeClr val="tx1"/>
+                          </a:fontRef>
+                        </wps:style>
+                        <wps:bodyPr/>
+                      </wps:wsp>
                     </wpc:wpc>
                   </a:graphicData>
                 </a:graphic>
@@ -5242,7 +5423,7 @@
           </mc:Choice>
           <mc:Fallback>
             <w:pict>
-              <v:group w14:anchorId="205EDEB4" id="Canvas 1" o:spid="_x0000_s1026" editas="canvas" style="width:542.4pt;height:594.65pt;mso-position-horizontal-relative:char;mso-position-vertical-relative:line" coordsize="68884,75520" o:gfxdata="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">
+              <v:group w14:anchorId="205EDEB4" id="Canvas 1" o:spid="_x0000_s1026" editas="canvas" style="width:542.4pt;height:594.65pt;mso-position-horizontal-relative:char;mso-position-vertical-relative:line" coordsize="68884,75520" o:gfxdata="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">
                 <v:shapetype id="_x0000_t75" coordsize="21600,21600" o:spt="75" o:preferrelative="t" path="m@4@5l@4@11@9@11@9@5xe" filled="f" stroked="f">
                   <v:stroke joinstyle="miter"/>
                   <v:formulas>
@@ -5266,7 +5447,7 @@
                   <v:fill o:detectmouseclick="t"/>
                   <v:path o:connecttype="none"/>
                 </v:shape>
-                <v:rect id="Rectangle 67" o:spid="_x0000_s1028" style="position:absolute;left:30943;top:25454;width:4811;height:3313;visibility:visible;mso-wrap-style:none;v-text-anchor:middle" o:gfxdata="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" filled="f" strokecolor="black [3213]" strokeweight=".25pt">
+                <v:rect id="Rectangle 67" o:spid="_x0000_s1028" style="position:absolute;left:30943;top:25454;width:4811;height:3313;visibility:visible;mso-wrap-style:none;v-text-anchor:middle" o:gfxdata="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" filled="f" strokecolor="black [3213]" strokeweight=".25pt">
                   <v:textbox style="mso-fit-shape-to-text:t" inset="2.61578mm,2.61578mm,2.61578mm,2.61578mm">
                     <w:txbxContent>
                       <w:p>
@@ -5291,7 +5472,7 @@
                     </w:txbxContent>
                   </v:textbox>
                 </v:rect>
-                <v:rect id="Rectangle 77" o:spid="_x0000_s1029" style="position:absolute;left:59033;top:25525;width:4513;height:3312;visibility:visible;mso-wrap-style:none;v-text-anchor:middle" o:gfxdata="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" filled="f" strokecolor="black [3213]" strokeweight=".25pt">
+                <v:rect id="Rectangle 77" o:spid="_x0000_s1029" style="position:absolute;left:59033;top:25525;width:4513;height:3312;visibility:visible;mso-wrap-style:none;v-text-anchor:middle" o:gfxdata="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" filled="f" strokecolor="black [3213]" strokeweight=".25pt">
                   <v:textbox style="mso-fit-shape-to-text:t" inset="2.61578mm,2.61578mm,2.61578mm,2.61578mm">
                     <w:txbxContent>
                       <w:p>
@@ -5316,7 +5497,7 @@
                     </w:txbxContent>
                   </v:textbox>
                 </v:rect>
-                <v:oval id="Oval 81" o:spid="_x0000_s1030" style="position:absolute;left:34439;top:3707;width:4683;height:2021;visibility:visible;mso-wrap-style:square;v-text-anchor:middle" o:gfxdata="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" filled="f" strokecolor="black [3213]" strokeweight=".25pt">
+                <v:oval id="Oval 81" o:spid="_x0000_s1030" style="position:absolute;left:34439;top:3707;width:4683;height:2021;visibility:visible;mso-wrap-style:square;v-text-anchor:middle" o:gfxdata="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" filled="f" strokecolor="black [3213]" strokeweight=".25pt">
                   <v:stroke joinstyle="miter"/>
                   <v:textbox style="mso-fit-shape-to-text:t" inset="0,0,0,0">
                     <w:txbxContent>
@@ -5343,10 +5524,10 @@
                     </w:txbxContent>
                   </v:textbox>
                 </v:oval>
-                <v:line id="Straight Connector 82" o:spid="_x0000_s1031" style="position:absolute;flip:y;visibility:visible;mso-wrap-style:square" from="33442,5728" to="36781,8522" o:connectortype="straight" o:gfxdata="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" strokecolor="black [3213]" strokeweight=".25pt">
+                <v:line id="Straight Connector 82" o:spid="_x0000_s1031" style="position:absolute;flip:y;visibility:visible;mso-wrap-style:square" from="33442,5728" to="36781,8522" o:connectortype="straight" o:gfxdata="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" strokecolor="black [3213]" strokeweight=".25pt">
                   <v:stroke joinstyle="miter"/>
                 </v:line>
-                <v:rect id="Rectangle 86" o:spid="_x0000_s1032" style="position:absolute;left:31456;top:8522;width:3972;height:3312;visibility:visible;mso-wrap-style:none;v-text-anchor:middle" o:gfxdata="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" filled="f" strokecolor="black [3213]" strokeweight=".25pt">
+                <v:rect id="Rectangle 86" o:spid="_x0000_s1032" style="position:absolute;left:31456;top:8522;width:3972;height:3312;visibility:visible;mso-wrap-style:none;v-text-anchor:middle" o:gfxdata="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" filled="f" strokecolor="black [3213]" strokeweight=".25pt">
                   <v:textbox style="mso-fit-shape-to-text:t" inset="2.61578mm,2.61578mm,2.61578mm,2.61578mm">
                     <w:txbxContent>
                       <w:p>
@@ -5371,7 +5552,7 @@
                     </w:txbxContent>
                   </v:textbox>
                 </v:rect>
-                <v:oval id="Oval 88" o:spid="_x0000_s1033" style="position:absolute;left:27749;top:3707;width:4687;height:2021;visibility:visible;mso-wrap-style:square;v-text-anchor:middle" o:gfxdata="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" filled="f" strokecolor="black [3213]" strokeweight=".25pt">
+                <v:oval id="Oval 88" o:spid="_x0000_s1033" style="position:absolute;left:29180;top:2767;width:4688;height:2020;visibility:visible;mso-wrap-style:square;v-text-anchor:middle" o:gfxdata="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" filled="f" strokecolor="black [3213]" strokeweight=".25pt">
                   <v:stroke joinstyle="miter"/>
                   <v:textbox style="mso-fit-shape-to-text:t" inset="0,0,0,0">
                     <w:txbxContent>
@@ -5383,7 +5564,6 @@
                             <w:color w:val="000000"/>
                             <w:sz w:val="18"/>
                             <w:szCs w:val="18"/>
-                            <w:u w:val="single"/>
                           </w:rPr>
                         </w:pPr>
                         <w:r>
@@ -5392,7 +5572,6 @@
                             <w:color w:val="000000"/>
                             <w:sz w:val="18"/>
                             <w:szCs w:val="18"/>
-                            <w:u w:val="single"/>
                           </w:rPr>
                           <w:t>name</w:t>
                         </w:r>
@@ -5400,17 +5579,17 @@
                     </w:txbxContent>
                   </v:textbox>
                 </v:oval>
-                <v:line id="Straight Connector 90" o:spid="_x0000_s1034" style="position:absolute;flip:x y;visibility:visible;mso-wrap-style:square" from="30093,5728" to="33442,8522" o:connectortype="straight" o:gfxdata="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" strokecolor="black [3213]" strokeweight=".25pt">
+                <v:line id="Straight Connector 90" o:spid="_x0000_s1034" style="position:absolute;flip:x y;visibility:visible;mso-wrap-style:square" from="31524,4787" to="33442,8522" o:connectortype="straight" o:gfxdata="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" strokecolor="black [3213]" strokeweight=".25pt">
                   <v:stroke joinstyle="miter"/>
                 </v:line>
-                <v:line id="Straight Connector 91" o:spid="_x0000_s1035" style="position:absolute;flip:x;visibility:visible;mso-wrap-style:square" from="33408,11834" to="33442,15886" o:connectortype="straight" o:gfxdata="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" strokecolor="black [3213]" strokeweight="3pt">
+                <v:line id="Straight Connector 91" o:spid="_x0000_s1035" style="position:absolute;flip:x;visibility:visible;mso-wrap-style:square" from="33408,11834" to="33442,15886" o:connectortype="straight" o:gfxdata="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" strokecolor="black [3213]" strokeweight="3pt">
                   <v:stroke linestyle="thinThin" joinstyle="miter"/>
                 </v:line>
                 <v:shapetype id="_x0000_t110" coordsize="21600,21600" o:spt="110" path="m10800,l,10800,10800,21600,21600,10800xe">
                   <v:stroke joinstyle="miter"/>
                   <v:path gradientshapeok="t" o:connecttype="rect" textboxrect="5400,5400,16200,16200"/>
                 </v:shapetype>
-                <v:shape id="Flowchart: Decision 92" o:spid="_x0000_s1036" type="#_x0000_t110" style="position:absolute;left:31802;top:15886;width:3213;height:2857;visibility:visible;mso-wrap-style:none;v-text-anchor:middle" o:gfxdata="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" filled="f" strokecolor="black [3213]" strokeweight=".25pt">
+                <v:shape id="Flowchart: Decision 92" o:spid="_x0000_s1036" type="#_x0000_t110" style="position:absolute;left:31802;top:15886;width:3213;height:2857;visibility:visible;mso-wrap-style:none;v-text-anchor:middle" o:gfxdata="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" filled="f" strokecolor="black [3213]" strokeweight=".25pt">
                   <v:textbox style="mso-fit-shape-to-text:t" inset="0,0,0,0">
                     <w:txbxContent>
                       <w:p>
@@ -5436,14 +5615,14 @@
                     </w:txbxContent>
                   </v:textbox>
                 </v:shape>
-                <v:line id="Straight Connector 93" o:spid="_x0000_s1037" style="position:absolute;flip:x;visibility:visible;mso-wrap-style:square" from="33349,18743" to="33408,25454" o:connectortype="straight" o:gfxdata="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" strokecolor="black [3213]" strokeweight="3pt">
+                <v:line id="Straight Connector 93" o:spid="_x0000_s1037" style="position:absolute;flip:x;visibility:visible;mso-wrap-style:square" from="33349,18743" to="33408,25454" o:connectortype="straight" o:gfxdata="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" strokecolor="black [3213]" strokeweight="3pt">
                   <v:stroke linestyle="thinThin" joinstyle="miter"/>
                 </v:line>
                 <v:shapetype id="_x0000_t202" coordsize="21600,21600" o:spt="202" path="m,l,21600r21600,l21600,xe">
                   <v:stroke joinstyle="miter"/>
                   <v:path gradientshapeok="t" o:connecttype="rect"/>
                 </v:shapetype>
-                <v:shape id="Text Box 15" o:spid="_x0000_s1038" type="#_x0000_t202" style="position:absolute;left:34315;top:18743;width:1035;height:1461;visibility:visible;mso-wrap-style:none;v-text-anchor:top" o:gfxdata="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" filled="f" stroked="f" strokeweight=".5pt">
+                <v:shape id="Text Box 15" o:spid="_x0000_s1038" type="#_x0000_t202" style="position:absolute;left:34315;top:18743;width:1035;height:1461;visibility:visible;mso-wrap-style:none;v-text-anchor:top" o:gfxdata="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" filled="f" stroked="f" strokeweight=".5pt">
                   <v:textbox style="mso-fit-shape-to-text:t" inset="0,0,0,0">
                     <w:txbxContent>
                       <w:p>
@@ -5467,7 +5646,7 @@
                     </w:txbxContent>
                   </v:textbox>
                 </v:shape>
-                <v:shape id="Text Box 15" o:spid="_x0000_s1039" type="#_x0000_t202" style="position:absolute;left:34315;top:14425;width:648;height:1461;visibility:visible;mso-wrap-style:none;v-text-anchor:top" o:gfxdata="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" filled="f" stroked="f" strokeweight=".5pt">
+                <v:shape id="Text Box 15" o:spid="_x0000_s1039" type="#_x0000_t202" style="position:absolute;left:34315;top:14425;width:648;height:1461;visibility:visible;mso-wrap-style:none;v-text-anchor:top" o:gfxdata="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" filled="f" stroked="f" strokeweight=".5pt">
                   <v:textbox style="mso-fit-shape-to-text:t" inset="0,0,0,0">
                     <w:txbxContent>
                       <w:p>
@@ -5491,7 +5670,7 @@
                     </w:txbxContent>
                   </v:textbox>
                 </v:shape>
-                <v:oval id="Oval 96" o:spid="_x0000_s1040" style="position:absolute;left:35754;top:21153;width:4686;height:2019;visibility:visible;mso-wrap-style:square;v-text-anchor:middle" o:gfxdata="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" filled="f" strokecolor="black [3213]" strokeweight=".25pt">
+                <v:oval id="Oval 96" o:spid="_x0000_s1040" style="position:absolute;left:40230;top:21486;width:4686;height:2020;visibility:visible;mso-wrap-style:square;v-text-anchor:middle" o:gfxdata="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" filled="f" strokecolor="black [3213]" strokeweight=".25pt">
                   <v:stroke joinstyle="miter"/>
                   <v:textbox style="mso-fit-shape-to-text:t" inset="0,0,0,0">
                     <w:txbxContent>
@@ -5511,7 +5690,6 @@
                             <w:color w:val="000000"/>
                             <w:sz w:val="18"/>
                             <w:szCs w:val="18"/>
-                            <w:u w:val="single"/>
                           </w:rPr>
                           <w:t>name</w:t>
                         </w:r>
@@ -5519,7 +5697,7 @@
                     </w:txbxContent>
                   </v:textbox>
                 </v:oval>
-                <v:oval id="Oval 97" o:spid="_x0000_s1041" style="position:absolute;left:39594;top:23336;width:4680;height:2020;visibility:visible;mso-wrap-style:square;v-text-anchor:middle" o:gfxdata="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" filled="f" strokecolor="black [3213]" strokeweight=".25pt">
+                <v:oval id="Oval 97" o:spid="_x0000_s1041" style="position:absolute;left:41321;top:23765;width:4679;height:2019;visibility:visible;mso-wrap-style:square;v-text-anchor:middle" o:gfxdata="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" filled="f" strokecolor="black [3213]" strokeweight=".25pt">
                   <v:stroke joinstyle="miter"/>
                   <v:textbox style="mso-fit-shape-to-text:t" inset="0,0,0,0">
                     <w:txbxContent>
@@ -5546,13 +5724,13 @@
                     </w:txbxContent>
                   </v:textbox>
                 </v:oval>
-                <v:line id="Straight Connector 98" o:spid="_x0000_s1042" style="position:absolute;flip:y;visibility:visible;mso-wrap-style:square" from="35754,24346" to="39594,25454" o:connectortype="straight" o:gfxdata="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" strokecolor="black [3213]" strokeweight=".25pt">
+                <v:line id="Straight Connector 98" o:spid="_x0000_s1042" style="position:absolute;flip:y;visibility:visible;mso-wrap-style:square" from="35754,24775" to="41321,25480" o:connectortype="straight" o:gfxdata="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" strokecolor="black [3213]" strokeweight=".25pt">
                   <v:stroke joinstyle="miter"/>
                 </v:line>
-                <v:line id="Straight Connector 99" o:spid="_x0000_s1043" style="position:absolute;flip:y;visibility:visible;mso-wrap-style:square" from="35754,23172" to="38097,25454" o:connectortype="straight" o:gfxdata="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" strokecolor="black [3213]" strokeweight=".25pt">
+                <v:line id="Straight Connector 99" o:spid="_x0000_s1043" style="position:absolute;flip:y;visibility:visible;mso-wrap-style:square" from="35754,23210" to="40916,25480" o:connectortype="straight" o:gfxdata="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" strokecolor="black [3213]" strokeweight=".25pt">
                   <v:stroke joinstyle="miter"/>
                 </v:line>
-                <v:shape id="Flowchart: Decision 100" o:spid="_x0000_s1044" type="#_x0000_t110" style="position:absolute;left:44274;top:25784;width:8801;height:2858;visibility:visible;mso-wrap-style:none;v-text-anchor:middle" o:gfxdata="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" filled="f" strokecolor="black [3213]" strokeweight=".25pt">
+                <v:shape id="Flowchart: Decision 100" o:spid="_x0000_s1044" type="#_x0000_t110" style="position:absolute;left:44274;top:25784;width:8801;height:2858;visibility:visible;mso-wrap-style:none;v-text-anchor:middle" o:gfxdata="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" filled="f" strokecolor="black [3213]" strokeweight=".25pt">
                   <v:textbox style="mso-fit-shape-to-text:t" inset="0,0,0,0">
                     <w:txbxContent>
                       <w:p>
@@ -5605,13 +5783,13 @@
                     </w:txbxContent>
                   </v:textbox>
                 </v:shape>
-                <v:line id="Straight Connector 101" o:spid="_x0000_s1045" style="position:absolute;visibility:visible;mso-wrap-style:square" from="35754,27110" to="44274,27213" o:connectortype="straight" o:gfxdata="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" strokecolor="black [3213]" strokeweight=".25pt">
+                <v:line id="Straight Connector 101" o:spid="_x0000_s1045" style="position:absolute;visibility:visible;mso-wrap-style:square" from="35754,27110" to="44274,27213" o:connectortype="straight" o:gfxdata="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" strokecolor="black [3213]" strokeweight=".25pt">
                   <v:stroke joinstyle="miter"/>
                 </v:line>
-                <v:line id="Straight Connector 103" o:spid="_x0000_s1046" style="position:absolute;flip:y;visibility:visible;mso-wrap-style:square" from="53380,27181" to="59033,27213" o:connectortype="straight" o:gfxdata="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" strokecolor="black [3213]" strokeweight="3pt">
+                <v:line id="Straight Connector 103" o:spid="_x0000_s1046" style="position:absolute;flip:y;visibility:visible;mso-wrap-style:square" from="53380,27181" to="59033,27213" o:connectortype="straight" o:gfxdata="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" strokecolor="black [3213]" strokeweight="3pt">
                   <v:stroke linestyle="thinThin" joinstyle="miter"/>
                 </v:line>
-                <v:shape id="Text Box 15" o:spid="_x0000_s1047" type="#_x0000_t202" style="position:absolute;left:43627;top:27376;width:647;height:1461;visibility:visible;mso-wrap-style:none;v-text-anchor:top" o:gfxdata="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" filled="f" stroked="f" strokeweight=".5pt">
+                <v:shape id="Text Box 15" o:spid="_x0000_s1047" type="#_x0000_t202" style="position:absolute;left:43627;top:27376;width:647;height:1461;visibility:visible;mso-wrap-style:none;v-text-anchor:top" o:gfxdata="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" filled="f" stroked="f" strokeweight=".5pt">
                   <v:textbox style="mso-fit-shape-to-text:t" inset="0,0,0,0">
                     <w:txbxContent>
                       <w:p>
@@ -5635,7 +5813,7 @@
                     </w:txbxContent>
                   </v:textbox>
                 </v:shape>
-                <v:shape id="Text Box 15" o:spid="_x0000_s1048" type="#_x0000_t202" style="position:absolute;left:53335;top:27376;width:793;height:1461;visibility:visible;mso-wrap-style:none;v-text-anchor:top" o:gfxdata="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" filled="f" stroked="f" strokeweight=".5pt">
+                <v:shape id="Text Box 15" o:spid="_x0000_s1048" type="#_x0000_t202" style="position:absolute;left:53335;top:27376;width:793;height:1461;visibility:visible;mso-wrap-style:none;v-text-anchor:top" o:gfxdata="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" filled="f" stroked="f" strokeweight=".5pt">
                   <v:textbox style="mso-fit-shape-to-text:t" inset="0,0,0,0">
                     <w:txbxContent>
                       <w:p>
@@ -5659,7 +5837,7 @@
                     </w:txbxContent>
                   </v:textbox>
                 </v:shape>
-                <v:oval id="Oval 106" o:spid="_x0000_s1049" style="position:absolute;left:45757;top:20010;width:5846;height:2021;visibility:visible;mso-wrap-style:square;v-text-anchor:middle" o:gfxdata="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" filled="f" strokecolor="black [3213]" strokeweight=".25pt">
+                <v:oval id="Oval 106" o:spid="_x0000_s1049" style="position:absolute;left:44274;top:19349;width:5873;height:2021;visibility:visible;mso-wrap-style:square;v-text-anchor:middle" o:gfxdata="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" filled="f" strokecolor="black [3213]" strokeweight=".25pt">
                   <v:stroke joinstyle="miter"/>
                   <v:textbox style="mso-fit-shape-to-text:t" inset="0,0,0,0">
                     <w:txbxContent>
@@ -5683,38 +5861,24 @@
                           </w:rPr>
                           <w:t xml:space="preserve">event </w:t>
                         </w:r>
-                        <w:del w:id="29" w:author="Yan Fung Yenny Hou" w:date="2022-06-06T17:43:00Z">
-                          <w:r>
-                            <w:rPr>
-                              <w:rFonts w:ascii="Calibri Light" w:eastAsia="Calibri" w:hAnsi="Calibri Light" w:cs="Arial"/>
-                              <w:color w:val="000000"/>
-                              <w:sz w:val="18"/>
-                              <w:szCs w:val="18"/>
-                              <w:u w:val="single"/>
-                            </w:rPr>
-                            <w:delText>id</w:delText>
-                          </w:r>
-                        </w:del>
-                        <w:ins w:id="30" w:author="Yan Fung Yenny Hou" w:date="2022-06-06T17:43:00Z">
-                          <w:r>
-                            <w:rPr>
-                              <w:rFonts w:ascii="Calibri Light" w:eastAsia="Calibri" w:hAnsi="Calibri Light" w:cs="Arial"/>
-                              <w:color w:val="000000"/>
-                              <w:sz w:val="18"/>
-                              <w:szCs w:val="18"/>
-                              <w:u w:val="single"/>
-                            </w:rPr>
-                            <w:t>ID</w:t>
-                          </w:r>
-                        </w:ins>
+                        <w:r>
+                          <w:rPr>
+                            <w:rFonts w:ascii="Calibri Light" w:eastAsia="Calibri" w:hAnsi="Calibri Light" w:cs="Arial"/>
+                            <w:color w:val="000000"/>
+                            <w:sz w:val="18"/>
+                            <w:szCs w:val="18"/>
+                            <w:u w:val="single"/>
+                          </w:rPr>
+                          <w:t>ID</w:t>
+                        </w:r>
                       </w:p>
                     </w:txbxContent>
                   </v:textbox>
                 </v:oval>
-                <v:line id="Straight Connector 107" o:spid="_x0000_s1050" style="position:absolute;flip:x y;visibility:visible;mso-wrap-style:square" from="50747,21735" to="61290,25525" o:connectortype="straight" o:gfxdata="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" strokecolor="black [3213]" strokeweight=".25pt">
+                <v:line id="Straight Connector 107" o:spid="_x0000_s1050" style="position:absolute;flip:x y;visibility:visible;mso-wrap-style:square" from="49287,21074" to="61290,25525" o:connectortype="straight" o:gfxdata="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" strokecolor="black [3213]" strokeweight=".25pt">
                   <v:stroke joinstyle="miter"/>
                 </v:line>
-                <v:oval id="Oval 108" o:spid="_x0000_s1051" style="position:absolute;left:41321;top:16439;width:5486;height:2021;visibility:visible;mso-wrap-style:square;v-text-anchor:middle" o:gfxdata="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" filled="f" strokecolor="black [3213]" strokeweight=".25pt">
+                <v:oval id="Oval 108" o:spid="_x0000_s1051" style="position:absolute;left:41321;top:16439;width:5486;height:2021;visibility:visible;mso-wrap-style:square;v-text-anchor:middle" o:gfxdata="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" filled="f" strokecolor="black [3213]" strokeweight=".25pt">
                   <v:stroke joinstyle="miter"/>
                   <v:textbox style="mso-fit-shape-to-text:t" inset="0,0,0,0">
                     <w:txbxContent>
@@ -5741,7 +5905,7 @@
                     </w:txbxContent>
                   </v:textbox>
                 </v:oval>
-                <v:oval id="Oval 109" o:spid="_x0000_s1052" style="position:absolute;left:42647;top:14008;width:4160;height:2019;visibility:visible;mso-wrap-style:square;v-text-anchor:middle" o:gfxdata="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" filled="f" strokecolor="black [3213]" strokeweight=".25pt">
+                <v:oval id="Oval 109" o:spid="_x0000_s1052" style="position:absolute;left:42647;top:14008;width:4160;height:2019;visibility:visible;mso-wrap-style:square;v-text-anchor:middle" o:gfxdata="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" filled="f" strokecolor="black [3213]" strokeweight=".25pt">
                   <v:stroke joinstyle="miter"/>
                   <v:textbox style="mso-fit-shape-to-text:t" inset="0,0,0,0">
                     <w:txbxContent>
@@ -5768,7 +5932,7 @@
                     </w:txbxContent>
                   </v:textbox>
                 </v:oval>
-                <v:oval id="Oval 110" o:spid="_x0000_s1053" style="position:absolute;left:46198;top:12405;width:4383;height:2020;visibility:visible;mso-wrap-style:square;v-text-anchor:middle" o:gfxdata="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" filled="f" strokecolor="black [3213]" strokeweight=".25pt">
+                <v:oval id="Oval 110" o:spid="_x0000_s1053" style="position:absolute;left:46198;top:12405;width:4383;height:2020;visibility:visible;mso-wrap-style:square;v-text-anchor:middle" o:gfxdata="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" filled="f" strokecolor="black [3213]" strokeweight=".25pt">
                   <v:stroke joinstyle="miter"/>
                   <v:textbox style="mso-fit-shape-to-text:t" inset="0,0,0,0">
                     <w:txbxContent>
@@ -5795,16 +5959,16 @@
                     </w:txbxContent>
                   </v:textbox>
                 </v:oval>
-                <v:line id="Straight Connector 111" o:spid="_x0000_s1054" style="position:absolute;flip:x y;visibility:visible;mso-wrap-style:square" from="46807,17450" to="61290,25525" o:connectortype="straight" o:gfxdata="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" strokecolor="black [3213]" strokeweight=".25pt">
+                <v:line id="Straight Connector 111" o:spid="_x0000_s1054" style="position:absolute;flip:x y;visibility:visible;mso-wrap-style:square" from="46807,17450" to="61290,25525" o:connectortype="straight" o:gfxdata="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" strokecolor="black [3213]" strokeweight=".25pt">
                   <v:stroke joinstyle="miter"/>
                 </v:line>
-                <v:line id="Straight Connector 112" o:spid="_x0000_s1055" style="position:absolute;flip:x y;visibility:visible;mso-wrap-style:square" from="46198,15731" to="61290,25525" o:connectortype="straight" o:gfxdata="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" strokecolor="black [3213]" strokeweight=".25pt">
+                <v:line id="Straight Connector 112" o:spid="_x0000_s1055" style="position:absolute;flip:x y;visibility:visible;mso-wrap-style:square" from="46198,15731" to="61290,25525" o:connectortype="straight" o:gfxdata="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" strokecolor="black [3213]" strokeweight=".25pt">
                   <v:stroke joinstyle="miter"/>
                 </v:line>
-                <v:line id="Straight Connector 113" o:spid="_x0000_s1056" style="position:absolute;flip:x y;visibility:visible;mso-wrap-style:square" from="48389,14425" to="61290,25525" o:connectortype="straight" o:gfxdata="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" strokecolor="black [3213]" strokeweight=".25pt">
+                <v:line id="Straight Connector 113" o:spid="_x0000_s1056" style="position:absolute;flip:x y;visibility:visible;mso-wrap-style:square" from="48389,14425" to="61290,25525" o:connectortype="straight" o:gfxdata="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" strokecolor="black [3213]" strokeweight=".25pt">
                   <v:stroke joinstyle="miter"/>
                 </v:line>
-                <v:oval id="Oval 114" o:spid="_x0000_s1057" style="position:absolute;left:45757;top:6392;width:7623;height:3987;visibility:visible;mso-wrap-style:square;v-text-anchor:middle" o:gfxdata="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" filled="f" strokecolor="black [3213]" strokeweight=".25pt">
+                <v:oval id="Oval 114" o:spid="_x0000_s1057" style="position:absolute;left:45757;top:6392;width:7623;height:3987;visibility:visible;mso-wrap-style:square;v-text-anchor:middle" o:gfxdata="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" filled="f" strokecolor="black [3213]" strokeweight=".25pt">
                   <v:stroke joinstyle="miter"/>
                   <v:textbox style="mso-fit-shape-to-text:t" inset="0,0,0,0">
                     <w:txbxContent>
@@ -5831,7 +5995,7 @@
                     </w:txbxContent>
                   </v:textbox>
                 </v:oval>
-                <v:oval id="Oval 115" o:spid="_x0000_s1058" style="position:absolute;left:61990;top:19954;width:5806;height:2020;visibility:visible;mso-wrap-style:square;v-text-anchor:middle" o:gfxdata="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" filled="f" strokecolor="black [3213]" strokeweight=".25pt">
+                <v:oval id="Oval 115" o:spid="_x0000_s1058" style="position:absolute;left:61990;top:19954;width:5806;height:2020;visibility:visible;mso-wrap-style:square;v-text-anchor:middle" o:gfxdata="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" filled="f" strokecolor="black [3213]" strokeweight=".25pt">
                   <v:stroke joinstyle="miter"/>
                   <v:textbox style="mso-fit-shape-to-text:t" inset="0,0,0,0">
                     <w:txbxContent>
@@ -5858,7 +6022,7 @@
                     </w:txbxContent>
                   </v:textbox>
                 </v:oval>
-                <v:oval id="Oval 117" o:spid="_x0000_s1059" style="position:absolute;left:52594;top:10255;width:7337;height:2514;visibility:visible;mso-wrap-style:square;v-text-anchor:middle" o:gfxdata="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" filled="f" strokecolor="black [3213]" strokeweight="3pt">
+                <v:oval id="Oval 117" o:spid="_x0000_s1059" style="position:absolute;left:52594;top:10255;width:7337;height:2514;visibility:visible;mso-wrap-style:square;v-text-anchor:middle" o:gfxdata="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" filled="f" strokecolor="black [3213]" strokeweight="3pt">
                   <v:stroke linestyle="thinThin" joinstyle="miter"/>
                   <v:textbox style="mso-fit-shape-to-text:t" inset="0,0,0,0">
                     <w:txbxContent>
@@ -5885,10 +6049,10 @@
                     </w:txbxContent>
                   </v:textbox>
                 </v:oval>
-                <v:line id="Straight Connector 118" o:spid="_x0000_s1060" style="position:absolute;flip:y;visibility:visible;mso-wrap-style:square" from="62840,15731" to="63748,20250" o:connectortype="straight" o:gfxdata="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" strokecolor="black [3213]" strokeweight=".25pt">
+                <v:line id="Straight Connector 118" o:spid="_x0000_s1060" style="position:absolute;flip:y;visibility:visible;mso-wrap-style:square" from="62840,15731" to="63748,20250" o:connectortype="straight" o:gfxdata="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" strokecolor="black [3213]" strokeweight=".25pt">
                   <v:stroke joinstyle="miter"/>
                 </v:line>
-                <v:oval id="Oval 119" o:spid="_x0000_s1061" style="position:absolute;left:58786;top:16027;width:4382;height:2019;visibility:visible;mso-wrap-style:square;v-text-anchor:middle" o:gfxdata="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" filled="f" strokecolor="black [3213]" strokeweight=".25pt">
+                <v:oval id="Oval 119" o:spid="_x0000_s1061" style="position:absolute;left:58786;top:16027;width:4382;height:2019;visibility:visible;mso-wrap-style:square;v-text-anchor:middle" o:gfxdata="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" filled="f" strokecolor="black [3213]" strokeweight=".25pt">
                   <v:stroke joinstyle="miter"/>
                   <v:textbox style="mso-fit-shape-to-text:t" inset="0,0,0,0">
                     <w:txbxContent>
@@ -5915,7 +6079,7 @@
                     </w:txbxContent>
                   </v:textbox>
                 </v:oval>
-                <v:oval id="Oval 120" o:spid="_x0000_s1062" style="position:absolute;left:64156;top:16027;width:4382;height:2019;visibility:visible;mso-wrap-style:square;v-text-anchor:middle" o:gfxdata="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" filled="f" strokecolor="black [3213]" strokeweight=".25pt">
+                <v:oval id="Oval 120" o:spid="_x0000_s1062" style="position:absolute;left:64156;top:16027;width:4382;height:2019;visibility:visible;mso-wrap-style:square;v-text-anchor:middle" o:gfxdata="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" filled="f" strokecolor="black [3213]" strokeweight=".25pt">
                   <v:stroke joinstyle="miter"/>
                   <v:textbox style="mso-fit-shape-to-text:t" inset="0,0,0,0">
                     <w:txbxContent>
@@ -5942,7 +6106,7 @@
                     </w:txbxContent>
                   </v:textbox>
                 </v:oval>
-                <v:oval id="Oval 121" o:spid="_x0000_s1063" style="position:absolute;left:60964;top:13711;width:5567;height:2020;visibility:visible;mso-wrap-style:square;v-text-anchor:middle" o:gfxdata="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" filled="f" strokecolor="black [3213]" strokeweight=".25pt">
+                <v:oval id="Oval 121" o:spid="_x0000_s1063" style="position:absolute;left:60964;top:13711;width:5567;height:2020;visibility:visible;mso-wrap-style:square;v-text-anchor:middle" o:gfxdata="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" filled="f" strokecolor="black [3213]" strokeweight=".25pt">
                   <v:stroke joinstyle="miter"/>
                   <v:textbox style="mso-fit-shape-to-text:t" inset="0,0,0,0">
                     <w:txbxContent>
@@ -5969,22 +6133,22 @@
                     </w:txbxContent>
                   </v:textbox>
                 </v:oval>
-                <v:line id="Straight Connector 122" o:spid="_x0000_s1064" style="position:absolute;flip:x;visibility:visible;mso-wrap-style:square" from="61290,21974" to="64893,25525" o:connectortype="straight" o:gfxdata="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" strokecolor="black [3213]" strokeweight=".25pt">
+                <v:line id="Straight Connector 122" o:spid="_x0000_s1064" style="position:absolute;flip:x;visibility:visible;mso-wrap-style:square" from="61290,21974" to="64893,25525" o:connectortype="straight" o:gfxdata="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" strokecolor="black [3213]" strokeweight=".25pt">
                   <v:stroke joinstyle="miter"/>
                 </v:line>
-                <v:line id="Straight Connector 123" o:spid="_x0000_s1065" style="position:absolute;visibility:visible;mso-wrap-style:square" from="62526,17750" to="62840,20250" o:connectortype="straight" o:gfxdata="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" strokecolor="black [3213]" strokeweight=".25pt">
+                <v:line id="Straight Connector 123" o:spid="_x0000_s1065" style="position:absolute;visibility:visible;mso-wrap-style:square" from="62526,17750" to="62840,20250" o:connectortype="straight" o:gfxdata="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" strokecolor="black [3213]" strokeweight=".25pt">
                   <v:stroke joinstyle="miter"/>
                 </v:line>
-                <v:line id="Straight Connector 124" o:spid="_x0000_s1066" style="position:absolute;visibility:visible;mso-wrap-style:square" from="49568,10379" to="61290,25525" o:connectortype="straight" o:gfxdata="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" strokecolor="black [3213]" strokeweight=".25pt">
+                <v:line id="Straight Connector 124" o:spid="_x0000_s1066" style="position:absolute;visibility:visible;mso-wrap-style:square" from="49568,10379" to="61290,25525" o:connectortype="straight" o:gfxdata="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" strokecolor="black [3213]" strokeweight=".25pt">
                   <v:stroke joinstyle="miter"/>
                 </v:line>
-                <v:line id="Straight Connector 125" o:spid="_x0000_s1067" style="position:absolute;flip:y;visibility:visible;mso-wrap-style:square" from="62840,17750" to="64798,20250" o:connectortype="straight" o:gfxdata="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" strokecolor="black [3213]" strokeweight=".25pt">
+                <v:line id="Straight Connector 125" o:spid="_x0000_s1067" style="position:absolute;flip:y;visibility:visible;mso-wrap-style:square" from="62840,17750" to="64798,20250" o:connectortype="straight" o:gfxdata="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" strokecolor="black [3213]" strokeweight=".25pt">
                   <v:stroke joinstyle="miter"/>
                 </v:line>
-                <v:line id="Straight Connector 127" o:spid="_x0000_s1068" style="position:absolute;visibility:visible;mso-wrap-style:square" from="56263,12769" to="61290,25525" o:connectortype="straight" o:gfxdata="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" strokecolor="black [3213]" strokeweight=".25pt">
+                <v:line id="Straight Connector 127" o:spid="_x0000_s1068" style="position:absolute;visibility:visible;mso-wrap-style:square" from="56263,12769" to="61290,25525" o:connectortype="straight" o:gfxdata="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" strokecolor="black [3213]" strokeweight=".25pt">
                   <v:stroke joinstyle="miter"/>
                 </v:line>
-                <v:shape id="Flowchart: Decision 128" o:spid="_x0000_s1069" type="#_x0000_t110" style="position:absolute;left:22958;top:25722;width:4368;height:2858;visibility:visible;mso-wrap-style:none;v-text-anchor:middle" o:gfxdata="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" filled="f" strokecolor="black [3213]" strokeweight=".25pt">
+                <v:shape id="Flowchart: Decision 128" o:spid="_x0000_s1069" type="#_x0000_t110" style="position:absolute;left:22958;top:25722;width:4368;height:2858;visibility:visible;mso-wrap-style:none;v-text-anchor:middle" o:gfxdata="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" filled="f" strokecolor="black [3213]" strokeweight=".25pt">
                   <v:textbox style="mso-fit-shape-to-text:t" inset="0,0,0,0">
                     <w:txbxContent>
                       <w:p>
@@ -6010,10 +6174,10 @@
                     </w:txbxContent>
                   </v:textbox>
                 </v:shape>
-                <v:line id="Straight Connector 129" o:spid="_x0000_s1070" style="position:absolute;flip:x;visibility:visible;mso-wrap-style:square" from="27326,27110" to="30943,27151" o:connectortype="straight" o:gfxdata="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" strokecolor="black [3213]" strokeweight="3pt">
+                <v:line id="Straight Connector 129" o:spid="_x0000_s1070" style="position:absolute;flip:x;visibility:visible;mso-wrap-style:square" from="27326,27110" to="30943,27151" o:connectortype="straight" o:gfxdata="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" strokecolor="black [3213]" strokeweight="3pt">
                   <v:stroke linestyle="thinThin" joinstyle="miter"/>
                 </v:line>
-                <v:rect id="Rectangle 131" o:spid="_x0000_s1071" style="position:absolute;left:12892;top:25480;width:5903;height:3312;visibility:visible;mso-wrap-style:none;v-text-anchor:middle" o:gfxdata="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" filled="f" strokecolor="black [3213]" strokeweight=".25pt">
+                <v:rect id="Rectangle 131" o:spid="_x0000_s1071" style="position:absolute;left:12892;top:25480;width:5903;height:3312;visibility:visible;mso-wrap-style:none;v-text-anchor:middle" o:gfxdata="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" filled="f" strokecolor="black [3213]" strokeweight=".25pt">
                   <v:textbox style="mso-fit-shape-to-text:t" inset="2.61578mm,2.61578mm,2.61578mm,2.61578mm">
                     <w:txbxContent>
                       <w:p>
@@ -6038,7 +6202,7 @@
                     </w:txbxContent>
                   </v:textbox>
                 </v:rect>
-                <v:shape id="Text Box 15" o:spid="_x0000_s1072" type="#_x0000_t202" style="position:absolute;left:27749;top:25371;width:793;height:1461;visibility:visible;mso-wrap-style:none;v-text-anchor:top" o:gfxdata="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" filled="f" stroked="f" strokeweight=".5pt">
+                <v:shape id="Text Box 15" o:spid="_x0000_s1072" type="#_x0000_t202" style="position:absolute;left:27749;top:25371;width:793;height:1461;visibility:visible;mso-wrap-style:none;v-text-anchor:top" o:gfxdata="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" filled="f" stroked="f" strokeweight=".5pt">
                   <v:textbox style="mso-fit-shape-to-text:t" inset="0,0,0,0">
                     <w:txbxContent>
                       <w:p>
@@ -6062,7 +6226,7 @@
                     </w:txbxContent>
                   </v:textbox>
                 </v:shape>
-                <v:shape id="Text Box 15" o:spid="_x0000_s1073" type="#_x0000_t202" style="position:absolute;left:21518;top:25356;width:1035;height:1460;visibility:visible;mso-wrap-style:none;v-text-anchor:top" o:gfxdata="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" filled="f" stroked="f" strokeweight=".5pt">
+                <v:shape id="Text Box 15" o:spid="_x0000_s1073" type="#_x0000_t202" style="position:absolute;left:21518;top:25356;width:1035;height:1460;visibility:visible;mso-wrap-style:none;v-text-anchor:top" o:gfxdata="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" filled="f" stroked="f" strokeweight=".5pt">
                   <v:textbox style="mso-fit-shape-to-text:t" inset="0,0,0,0">
                     <w:txbxContent>
                       <w:p>
@@ -6086,7 +6250,7 @@
                     </w:txbxContent>
                   </v:textbox>
                 </v:shape>
-                <v:oval id="Oval 134" o:spid="_x0000_s1074" style="position:absolute;left:15441;top:20569;width:4687;height:2019;visibility:visible;mso-wrap-style:square;v-text-anchor:middle" o:gfxdata="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" filled="f" strokecolor="black [3213]" strokeweight=".25pt">
+                <v:oval id="Oval 134" o:spid="_x0000_s1074" style="position:absolute;left:15441;top:20569;width:4687;height:2019;visibility:visible;mso-wrap-style:square;v-text-anchor:middle" o:gfxdata="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" filled="f" strokecolor="black [3213]" strokeweight=".25pt">
                   <v:stroke joinstyle="miter"/>
                   <v:textbox style="mso-fit-shape-to-text:t" inset="0,0,0,0">
                     <w:txbxContent>
@@ -6113,7 +6277,7 @@
                     </w:txbxContent>
                   </v:textbox>
                 </v:oval>
-                <v:oval id="Oval 135" o:spid="_x0000_s1075" style="position:absolute;left:7265;top:19349;width:6537;height:3987;visibility:visible;mso-wrap-style:square;v-text-anchor:middle" o:gfxdata="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" filled="f" strokecolor="black [3213]" strokeweight=".25pt">
+                <v:oval id="Oval 135" o:spid="_x0000_s1075" style="position:absolute;left:7265;top:19349;width:6537;height:3987;visibility:visible;mso-wrap-style:square;v-text-anchor:middle" o:gfxdata="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" filled="f" strokecolor="black [3213]" strokeweight=".25pt">
                   <v:stroke joinstyle="miter"/>
                   <v:textbox style="mso-fit-shape-to-text:t" inset="0,0,0,0">
                     <w:txbxContent>
@@ -6135,20 +6299,30 @@
                             <w:szCs w:val="18"/>
                             <w:u w:val="single"/>
                           </w:rPr>
-                          <w:t>student id</w:t>
+                          <w:t xml:space="preserve">student </w:t>
+                        </w:r>
+                        <w:r>
+                          <w:rPr>
+                            <w:rFonts w:ascii="Calibri Light" w:eastAsia="Calibri" w:hAnsi="Calibri Light" w:cs="Arial"/>
+                            <w:color w:val="000000"/>
+                            <w:sz w:val="18"/>
+                            <w:szCs w:val="18"/>
+                            <w:u w:val="single"/>
+                          </w:rPr>
+                          <w:t>ID</w:t>
                         </w:r>
                       </w:p>
                     </w:txbxContent>
                   </v:textbox>
                 </v:oval>
-                <v:line id="Straight Connector 136" o:spid="_x0000_s1076" style="position:absolute;flip:x y;visibility:visible;mso-wrap-style:square" from="12845,22752" to="15844,25480" o:connectortype="straight" o:gfxdata="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" strokecolor="black [3213]" strokeweight=".25pt">
+                <v:line id="Straight Connector 136" o:spid="_x0000_s1076" style="position:absolute;flip:x y;visibility:visible;mso-wrap-style:square" from="12845,22752" to="15844,25480" o:connectortype="straight" o:gfxdata="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" strokecolor="black [3213]" strokeweight=".25pt">
                   <v:stroke joinstyle="miter"/>
                 </v:line>
-                <v:line id="Straight Connector 137" o:spid="_x0000_s1077" style="position:absolute;flip:y;visibility:visible;mso-wrap-style:square" from="15844,22588" to="17785,25480" o:connectortype="straight" o:gfxdata="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" strokecolor="black [3213]" strokeweight=".25pt">
+                <v:line id="Straight Connector 137" o:spid="_x0000_s1077" style="position:absolute;flip:y;visibility:visible;mso-wrap-style:square" from="15844,22588" to="17785,25480" o:connectortype="straight" o:gfxdata="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" strokecolor="black [3213]" strokeweight=".25pt">
                   <v:stroke joinstyle="miter"/>
                 </v:line>
-                <v:group id="Group 138" o:spid="_x0000_s1078" style="position:absolute;left:11857;top:31950;width:7180;height:8103" coordsize="6533,8106" o:gfxdata="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">
-                  <v:oval id="Oval 139" o:spid="_x0000_s1079" style="position:absolute;left:1968;width:3302;height:3430;visibility:visible;mso-wrap-style:square;v-text-anchor:middle" o:gfxdata="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" filled="f" strokecolor="black [3213]" strokeweight=".5pt">
+                <v:group id="Group 138" o:spid="_x0000_s1078" style="position:absolute;left:11857;top:31950;width:7180;height:8103" coordsize="6533,8106" o:gfxdata="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">
+                  <v:oval id="Oval 139" o:spid="_x0000_s1079" style="position:absolute;left:1968;width:3302;height:3430;visibility:visible;mso-wrap-style:square;v-text-anchor:middle" o:gfxdata="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" filled="f" strokecolor="black [3213]" strokeweight=".5pt">
                     <v:stroke joinstyle="miter"/>
                     <v:textbox inset="1mm,0,1mm,0">
                       <w:txbxContent>
@@ -6175,29 +6349,29 @@
                       </w:txbxContent>
                     </v:textbox>
                   </v:oval>
-                  <v:group id="Group 140" o:spid="_x0000_s1080" style="position:absolute;top:2928;width:2452;height:5178" coordorigin=",2928" coordsize="2452,5177" o:gfxdata="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">
-                    <v:line id="Straight Connector 144" o:spid="_x0000_s1081" style="position:absolute;flip:x;visibility:visible;mso-wrap-style:square" from="0,2928" to="2452,8106" o:connectortype="straight" o:gfxdata="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" strokecolor="black [3213]" strokeweight=".5pt">
+                  <v:group id="Group 140" o:spid="_x0000_s1080" style="position:absolute;top:2928;width:2452;height:5178" coordorigin=",2928" coordsize="2452,5177" o:gfxdata="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">
+                    <v:line id="Straight Connector 144" o:spid="_x0000_s1081" style="position:absolute;flip:x;visibility:visible;mso-wrap-style:square" from="0,2928" to="2452,8106" o:connectortype="straight" o:gfxdata="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" strokecolor="black [3213]" strokeweight=".5pt">
                       <v:stroke joinstyle="miter"/>
                     </v:line>
-                    <v:shape id="Freeform: Shape 145" o:spid="_x0000_s1082" style="position:absolute;left:698;top:4740;width:1270;height:1270;visibility:visible;mso-wrap-style:square;v-text-anchor:middle" coordsize="260168,288411" o:gfxdata="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" path="m44268,c15693,77787,-12882,155575,6168,203200v19050,47625,110067,97367,152400,82550c200901,270933,230534,192616,260168,114300e" filled="f" strokecolor="black [3213]" strokeweight=".5pt">
+                    <v:shape id="Freeform: Shape 145" o:spid="_x0000_s1082" style="position:absolute;left:698;top:4740;width:1270;height:1270;visibility:visible;mso-wrap-style:square;v-text-anchor:middle" coordsize="260168,288411" o:gfxdata="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" path="m44268,c15693,77787,-12882,155575,6168,203200v19050,47625,110067,97367,152400,82550c200901,270933,230534,192616,260168,114300e" filled="f" strokecolor="black [3213]" strokeweight=".5pt">
                       <v:stroke joinstyle="miter"/>
                       <v:path arrowok="t" o:connecttype="custom" o:connectlocs="21609,0;3011,89478;77404,125828;127000,50331" o:connectangles="0,0,0,0"/>
                     </v:shape>
                   </v:group>
-                  <v:group id="Group 141" o:spid="_x0000_s1083" style="position:absolute;left:4786;top:2928;width:1747;height:5178" coordorigin="4786,2928" coordsize="1747,5180" o:gfxdata="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">
-                    <v:line id="Straight Connector 142" o:spid="_x0000_s1084" style="position:absolute;visibility:visible;mso-wrap-style:square" from="4786,2928" to="6534,8108" o:connectortype="straight" o:gfxdata="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" strokecolor="black [3213]" strokeweight=".25pt">
+                  <v:group id="Group 141" o:spid="_x0000_s1083" style="position:absolute;left:4786;top:2928;width:1747;height:5178" coordorigin="4786,2928" coordsize="1747,5180" o:gfxdata="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">
+                    <v:line id="Straight Connector 142" o:spid="_x0000_s1084" style="position:absolute;visibility:visible;mso-wrap-style:square" from="4786,2928" to="6534,8108" o:connectortype="straight" o:gfxdata="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" strokecolor="black [3213]" strokeweight=".25pt">
                       <v:stroke joinstyle="miter"/>
                     </v:line>
-                    <v:shape id="Freeform: Shape 143" o:spid="_x0000_s1085" style="position:absolute;left:5001;top:4605;width:1270;height:1270;rotation:-2867293fd;visibility:visible;mso-wrap-style:square;v-text-anchor:middle" coordsize="260168,288411" o:gfxdata="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" path="m44268,c15693,77787,-12882,155575,6168,203200v19050,47625,110067,97367,152400,82550c200901,270933,230534,192616,260168,114300e" filled="f" strokecolor="black [3213]" strokeweight=".25pt">
+                    <v:shape id="Freeform: Shape 143" o:spid="_x0000_s1085" style="position:absolute;left:5001;top:4605;width:1270;height:1270;rotation:-2867293fd;visibility:visible;mso-wrap-style:square;v-text-anchor:middle" coordsize="260168,288411" o:gfxdata="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" path="m44268,c15693,77787,-12882,155575,6168,203200v19050,47625,110067,97367,152400,82550c200901,270933,230534,192616,260168,114300e" filled="f" strokecolor="black [3213]" strokeweight=".25pt">
                       <v:stroke joinstyle="miter"/>
                       <v:path arrowok="t" o:connecttype="custom" o:connectlocs="21609,0;3011,89478;77404,125828;127000,50331" o:connectangles="0,0,0,0"/>
                     </v:shape>
                   </v:group>
                 </v:group>
-                <v:line id="Straight Connector 146" o:spid="_x0000_s1086" style="position:absolute;flip:y;visibility:visible;mso-wrap-style:square" from="15835,28792" to="15844,31950" o:connectortype="straight" o:gfxdata="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" strokecolor="black [3213]" strokeweight="3pt">
+                <v:line id="Straight Connector 146" o:spid="_x0000_s1086" style="position:absolute;flip:y;visibility:visible;mso-wrap-style:square" from="15835,28792" to="15844,31950" o:connectortype="straight" o:gfxdata="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" strokecolor="black [3213]" strokeweight="3pt">
                   <v:stroke linestyle="thinThin" joinstyle="miter"/>
                 </v:line>
-                <v:rect id="Rectangle 147" o:spid="_x0000_s1087" style="position:absolute;left:8611;top:40053;width:5941;height:3312;visibility:visible;mso-wrap-style:none;v-text-anchor:middle" o:gfxdata="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" filled="f" strokecolor="black [3213]" strokeweight=".25pt">
+                <v:rect id="Rectangle 147" o:spid="_x0000_s1087" style="position:absolute;left:8611;top:40053;width:5941;height:3312;visibility:visible;mso-wrap-style:none;v-text-anchor:middle" o:gfxdata="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" filled="f" strokecolor="black [3213]" strokeweight=".25pt">
                   <v:textbox style="mso-fit-shape-to-text:t" inset="2.61578mm,2.61578mm,2.61578mm,2.61578mm">
                     <w:txbxContent>
                       <w:p>
@@ -6222,7 +6396,7 @@
                     </w:txbxContent>
                   </v:textbox>
                 </v:rect>
-                <v:rect id="Rectangle 148" o:spid="_x0000_s1088" style="position:absolute;left:16282;top:40119;width:5534;height:3312;visibility:visible;mso-wrap-style:none;v-text-anchor:middle" o:gfxdata="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" filled="f" strokecolor="black [3213]" strokeweight=".25pt">
+                <v:rect id="Rectangle 148" o:spid="_x0000_s1088" style="position:absolute;left:16282;top:40119;width:5534;height:3312;visibility:visible;mso-wrap-style:none;v-text-anchor:middle" o:gfxdata="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" filled="f" strokecolor="black [3213]" strokeweight=".25pt">
                   <v:textbox style="mso-fit-shape-to-text:t" inset="2.61578mm,2.61578mm,2.61578mm,2.61578mm">
                     <w:txbxContent>
                       <w:p>
@@ -6247,7 +6421,7 @@
                     </w:txbxContent>
                   </v:textbox>
                 </v:rect>
-                <v:oval id="Oval 149" o:spid="_x0000_s1089" style="position:absolute;left:4894;top:46580;width:7328;height:4482;visibility:visible;mso-wrap-style:square;v-text-anchor:middle" o:gfxdata="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" filled="f" strokecolor="black [3213]" strokeweight="3pt">
+                <v:oval id="Oval 149" o:spid="_x0000_s1089" style="position:absolute;left:4894;top:46580;width:7328;height:4482;visibility:visible;mso-wrap-style:square;v-text-anchor:middle" o:gfxdata="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" filled="f" strokecolor="black [3213]" strokeweight="3pt">
                   <v:stroke linestyle="thinThin" joinstyle="miter"/>
                   <v:textbox style="mso-fit-shape-to-text:t" inset="0,0,0,0">
                     <w:txbxContent>
@@ -6274,7 +6448,7 @@
                     </w:txbxContent>
                   </v:textbox>
                 </v:oval>
-                <v:oval id="Oval 150" o:spid="_x0000_s1090" style="position:absolute;left:458;top:55230;width:6807;height:2021;visibility:visible;mso-wrap-style:square;v-text-anchor:middle" o:gfxdata="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" filled="f" strokecolor="black [3213]" strokeweight=".25pt">
+                <v:oval id="Oval 150" o:spid="_x0000_s1090" style="position:absolute;left:458;top:55230;width:6807;height:2021;visibility:visible;mso-wrap-style:square;v-text-anchor:middle" o:gfxdata="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" filled="f" strokecolor="black [3213]" strokeweight=".25pt">
                   <v:stroke joinstyle="miter"/>
                   <v:textbox style="mso-fit-shape-to-text:t" inset="0,0,0,0">
                     <w:txbxContent>
@@ -6301,7 +6475,7 @@
                     </w:txbxContent>
                   </v:textbox>
                 </v:oval>
-                <v:oval id="Oval 151" o:spid="_x0000_s1091" style="position:absolute;left:2366;top:58645;width:6801;height:2019;visibility:visible;mso-wrap-style:square;v-text-anchor:middle" o:gfxdata="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" filled="f" strokecolor="black [3213]" strokeweight=".25pt">
+                <v:oval id="Oval 151" o:spid="_x0000_s1091" style="position:absolute;left:2366;top:58645;width:6801;height:2019;visibility:visible;mso-wrap-style:square;v-text-anchor:middle" o:gfxdata="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" filled="f" strokecolor="black [3213]" strokeweight=".25pt">
                   <v:stroke joinstyle="miter"/>
                   <v:textbox style="mso-fit-shape-to-text:t" inset="0,0,0,0">
                     <w:txbxContent>
@@ -6328,7 +6502,7 @@
                     </w:txbxContent>
                   </v:textbox>
                 </v:oval>
-                <v:oval id="Oval 152" o:spid="_x0000_s1092" style="position:absolute;left:11599;top:54994;width:6801;height:2019;visibility:visible;mso-wrap-style:square;v-text-anchor:middle" o:gfxdata="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" filled="f" strokecolor="black [3213]" strokeweight=".25pt">
+                <v:oval id="Oval 152" o:spid="_x0000_s1092" style="position:absolute;left:11599;top:54994;width:6801;height:2019;visibility:visible;mso-wrap-style:square;v-text-anchor:middle" o:gfxdata="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" filled="f" strokecolor="black [3213]" strokeweight=".25pt">
                   <v:stroke joinstyle="miter"/>
                   <v:textbox style="mso-fit-shape-to-text:t" inset="0,0,0,0">
                     <w:txbxContent>
@@ -6355,7 +6529,7 @@
                     </w:txbxContent>
                   </v:textbox>
                 </v:oval>
-                <v:oval id="Oval 153" o:spid="_x0000_s1093" style="position:absolute;left:9820;top:58645;width:6800;height:2019;visibility:visible;mso-wrap-style:square;v-text-anchor:middle" o:gfxdata="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" filled="f" strokecolor="black [3213]" strokeweight=".25pt">
+                <v:oval id="Oval 153" o:spid="_x0000_s1093" style="position:absolute;left:9820;top:58645;width:6800;height:2019;visibility:visible;mso-wrap-style:square;v-text-anchor:middle" o:gfxdata="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" filled="f" strokecolor="black [3213]" strokeweight=".25pt">
                   <v:stroke joinstyle="miter"/>
                   <v:textbox style="mso-fit-shape-to-text:t" inset="0,0,0,0">
                     <w:txbxContent>
@@ -6391,22 +6565,22 @@
                     </w:txbxContent>
                   </v:textbox>
                 </v:oval>
-                <v:line id="Straight Connector 154" o:spid="_x0000_s1094" style="position:absolute;flip:y;visibility:visible;mso-wrap-style:square" from="3862,51062" to="8558,55230" o:connectortype="straight" o:gfxdata="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" strokecolor="black [3213]" strokeweight=".25pt">
+                <v:line id="Straight Connector 154" o:spid="_x0000_s1094" style="position:absolute;flip:y;visibility:visible;mso-wrap-style:square" from="3862,51062" to="8558,55230" o:connectortype="straight" o:gfxdata="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" strokecolor="black [3213]" strokeweight=".25pt">
                   <v:stroke joinstyle="miter"/>
                 </v:line>
-                <v:line id="Straight Connector 155" o:spid="_x0000_s1095" style="position:absolute;flip:y;visibility:visible;mso-wrap-style:square" from="8171,51062" to="8558,58941" o:connectortype="straight" o:gfxdata="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" strokecolor="black [3213]" strokeweight=".25pt">
+                <v:line id="Straight Connector 155" o:spid="_x0000_s1095" style="position:absolute;flip:y;visibility:visible;mso-wrap-style:square" from="8171,51062" to="8558,58941" o:connectortype="straight" o:gfxdata="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" strokecolor="black [3213]" strokeweight=".25pt">
                   <v:stroke joinstyle="miter"/>
                 </v:line>
-                <v:line id="Straight Connector 156" o:spid="_x0000_s1096" style="position:absolute;flip:x y;visibility:visible;mso-wrap-style:square" from="8558,51062" to="10815,58941" o:connectortype="straight" o:gfxdata="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" strokecolor="black [3213]" strokeweight=".25pt">
+                <v:line id="Straight Connector 156" o:spid="_x0000_s1096" style="position:absolute;flip:x y;visibility:visible;mso-wrap-style:square" from="8558,51062" to="10815,58941" o:connectortype="straight" o:gfxdata="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" strokecolor="black [3213]" strokeweight=".25pt">
                   <v:stroke joinstyle="miter"/>
                 </v:line>
-                <v:line id="Straight Connector 157" o:spid="_x0000_s1097" style="position:absolute;flip:x y;visibility:visible;mso-wrap-style:square" from="8558,51062" to="12595,55290" o:connectortype="straight" o:gfxdata="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" strokecolor="black [3213]" strokeweight=".25pt">
+                <v:line id="Straight Connector 157" o:spid="_x0000_s1097" style="position:absolute;flip:x y;visibility:visible;mso-wrap-style:square" from="8558,51062" to="12595,55290" o:connectortype="straight" o:gfxdata="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" strokecolor="black [3213]" strokeweight=".25pt">
                   <v:stroke joinstyle="miter"/>
                 </v:line>
-                <v:line id="Straight Connector 158" o:spid="_x0000_s1098" style="position:absolute;flip:y;visibility:visible;mso-wrap-style:square" from="8558,43365" to="11581,46580" o:connectortype="straight" o:gfxdata="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" strokecolor="black [3213]" strokeweight=".25pt">
+                <v:line id="Straight Connector 158" o:spid="_x0000_s1098" style="position:absolute;flip:y;visibility:visible;mso-wrap-style:square" from="8558,43365" to="11581,46580" o:connectortype="straight" o:gfxdata="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" strokecolor="black [3213]" strokeweight=".25pt">
                   <v:stroke joinstyle="miter"/>
                 </v:line>
-                <v:shape id="Flowchart: Decision 159" o:spid="_x0000_s1099" type="#_x0000_t110" style="position:absolute;left:44083;top:40053;width:9004;height:3721;visibility:visible;mso-wrap-style:none;v-text-anchor:middle" o:gfxdata="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" filled="f" strokecolor="black [3213]" strokeweight="3pt">
+                <v:shape id="Flowchart: Decision 159" o:spid="_x0000_s1099" type="#_x0000_t110" style="position:absolute;left:44083;top:40053;width:9004;height:3721;visibility:visible;mso-wrap-style:none;v-text-anchor:middle" o:gfxdata="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" filled="f" strokecolor="black [3213]" strokeweight="3pt">
                   <v:stroke linestyle="thinThin"/>
                   <v:textbox style="mso-fit-shape-to-text:t" inset="0,0,0,0">
                     <w:txbxContent>
@@ -6421,106 +6595,352 @@
                             <w:szCs w:val="18"/>
                           </w:rPr>
                         </w:pPr>
-                        <w:ins w:id="31" w:author="Yan Fung Yenny Hou" w:date="2022-06-08T15:27:00Z">
+                        <w:r>
+                          <w:rPr>
+                            <w:rFonts w:ascii="Calibri Light" w:eastAsia="Calibri" w:hAnsi="Calibri Light" w:cs="Arial"/>
+                            <w:color w:val="000000"/>
+                            <w:sz w:val="18"/>
+                            <w:szCs w:val="18"/>
+                          </w:rPr>
+                          <w:t>manages</w:t>
+                        </w:r>
+                      </w:p>
+                    </w:txbxContent>
+                  </v:textbox>
+                </v:shape>
+                <v:line id="Straight Connector 160" o:spid="_x0000_s1100" style="position:absolute;flip:x;visibility:visible;mso-wrap-style:square" from="48421,43774" to="48585,50720" o:connectortype="straight" o:gfxdata="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" strokecolor="black [3213]" strokeweight="3pt">
+                  <v:stroke linestyle="thinThin" joinstyle="miter"/>
+                </v:line>
+                <v:rect id="Rectangle 161" o:spid="_x0000_s1101" style="position:absolute;left:45657;top:50720;width:5528;height:3662;visibility:visible;mso-wrap-style:none;v-text-anchor:middle" o:gfxdata="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" filled="f" strokecolor="black [3213]" strokeweight="3pt">
+                  <v:stroke linestyle="thinThin"/>
+                  <v:textbox style="mso-fit-shape-to-text:t" inset="2.61578mm,2.61578mm,2.61578mm,2.61578mm">
+                    <w:txbxContent>
+                      <w:p>
+                        <w:pPr>
+                          <w:jc w:val="center"/>
+                          <w:rPr>
+                            <w:rFonts w:ascii="Calibri Light" w:eastAsia="Calibri" w:hAnsi="Calibri Light" w:cs="Arial"/>
+                            <w:color w:val="000000"/>
+                            <w:sz w:val="18"/>
+                            <w:szCs w:val="18"/>
+                          </w:rPr>
+                        </w:pPr>
+                        <w:r>
+                          <w:rPr>
+                            <w:rFonts w:ascii="Calibri Light" w:eastAsia="Calibri" w:hAnsi="Calibri Light" w:cs="Arial"/>
+                            <w:color w:val="000000"/>
+                            <w:sz w:val="18"/>
+                            <w:szCs w:val="18"/>
+                          </w:rPr>
+                          <w:t>Project</w:t>
+                        </w:r>
+                      </w:p>
+                    </w:txbxContent>
+                  </v:textbox>
+                </v:rect>
+                <v:line id="Straight Connector 162" o:spid="_x0000_s1102" style="position:absolute;flip:x y;visibility:visible;mso-wrap-style:square" from="33349,28767" to="48585,40053" o:connectortype="straight" o:gfxdata="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" strokecolor="black [3213]" strokeweight=".25pt">
+                  <v:stroke joinstyle="miter"/>
+                </v:line>
+                <v:line id="Straight Connector 163" o:spid="_x0000_s1103" style="position:absolute;visibility:visible;mso-wrap-style:square" from="18795,28792" to="32463,40119" o:connectortype="straight" o:gfxdata="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" strokecolor="black [3213]" strokeweight=".25pt">
+                  <v:stroke joinstyle="miter"/>
+                </v:line>
+                <v:shape id="Text Box 15" o:spid="_x0000_s1104" type="#_x0000_t202" style="position:absolute;left:49263;top:44477;width:794;height:1461;visibility:visible;mso-wrap-style:none;v-text-anchor:top" o:gfxdata="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" filled="f" stroked="f" strokeweight=".5pt">
+                  <v:textbox style="mso-fit-shape-to-text:t" inset="0,0,0,0">
+                    <w:txbxContent>
+                      <w:p>
+                        <w:pPr>
+                          <w:jc w:val="center"/>
+                          <w:rPr>
+                            <w:rFonts w:ascii="Calibri Light" w:eastAsia="Calibri" w:hAnsi="Calibri Light" w:cs="Arial"/>
+                            <w:sz w:val="18"/>
+                            <w:szCs w:val="18"/>
+                          </w:rPr>
+                        </w:pPr>
+                        <w:r>
+                          <w:rPr>
+                            <w:rFonts w:ascii="Calibri Light" w:eastAsia="Calibri" w:hAnsi="Calibri Light" w:cs="Arial"/>
+                            <w:sz w:val="18"/>
+                            <w:szCs w:val="18"/>
+                          </w:rPr>
+                          <w:t>N</w:t>
+                        </w:r>
+                      </w:p>
+                    </w:txbxContent>
+                  </v:textbox>
+                </v:shape>
+                <v:shape id="Text Box 15" o:spid="_x0000_s1105" type="#_x0000_t202" style="position:absolute;left:48389;top:37958;width:648;height:1460;visibility:visible;mso-wrap-style:none;v-text-anchor:top" o:gfxdata="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" filled="f" stroked="f" strokeweight=".5pt">
+                  <v:textbox style="mso-fit-shape-to-text:t" inset="0,0,0,0">
+                    <w:txbxContent>
+                      <w:p>
+                        <w:pPr>
+                          <w:jc w:val="center"/>
+                          <w:rPr>
+                            <w:rFonts w:ascii="Calibri Light" w:eastAsia="Calibri" w:hAnsi="Calibri Light" w:cs="Arial"/>
+                            <w:sz w:val="18"/>
+                            <w:szCs w:val="18"/>
+                          </w:rPr>
+                        </w:pPr>
+                        <w:r>
+                          <w:rPr>
+                            <w:rFonts w:ascii="Calibri Light" w:eastAsia="Calibri" w:hAnsi="Calibri Light" w:cs="Arial"/>
+                            <w:sz w:val="18"/>
+                            <w:szCs w:val="18"/>
+                          </w:rPr>
+                          <w:t>1</w:t>
+                        </w:r>
+                      </w:p>
+                    </w:txbxContent>
+                  </v:textbox>
+                </v:shape>
+                <v:oval id="Oval 167" o:spid="_x0000_s1106" style="position:absolute;left:38837;top:58902;width:8091;height:3988;visibility:visible;mso-wrap-style:square;v-text-anchor:middle" o:gfxdata="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" filled="f" strokecolor="black [3213]" strokeweight=".25pt">
+                  <v:stroke joinstyle="miter"/>
+                  <v:textbox style="mso-fit-shape-to-text:t" inset="0,0,0,0">
+                    <w:txbxContent>
+                      <w:p>
+                        <w:pPr>
+                          <w:jc w:val="center"/>
+                          <w:rPr>
+                            <w:rFonts w:ascii="Calibri Light" w:eastAsia="Calibri" w:hAnsi="Calibri Light"/>
+                            <w:color w:val="000000"/>
+                            <w:sz w:val="18"/>
+                            <w:szCs w:val="18"/>
+                          </w:rPr>
+                        </w:pPr>
+                        <w:r>
+                          <w:rPr>
+                            <w:rFonts w:ascii="Calibri Light" w:eastAsia="Calibri" w:hAnsi="Calibri Light"/>
+                            <w:color w:val="000000"/>
+                            <w:sz w:val="18"/>
+                            <w:szCs w:val="18"/>
+                            <w:u w:val="dash"/>
+                          </w:rPr>
+                          <w:t>project code</w:t>
+                        </w:r>
+                      </w:p>
+                    </w:txbxContent>
+                  </v:textbox>
+                </v:oval>
+                <v:line id="Straight Connector 168" o:spid="_x0000_s1107" style="position:absolute;flip:y;visibility:visible;mso-wrap-style:square" from="42882,54382" to="48421,58902" o:connectortype="straight" o:gfxdata="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" strokecolor="black [3213]" strokeweight=".25pt">
+                  <v:stroke joinstyle="miter"/>
+                </v:line>
+                <v:line id="Straight Connector 169" o:spid="_x0000_s1108" style="position:absolute;flip:x y;visibility:visible;mso-wrap-style:square" from="48421,54382" to="55431,59777" o:connectortype="straight" o:gfxdata="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" strokecolor="black [3213]" strokeweight=".25pt">
+                  <v:stroke joinstyle="miter"/>
+                </v:line>
+                <v:oval id="Oval 170" o:spid="_x0000_s1109" style="position:absolute;left:53087;top:59777;width:4687;height:2020;visibility:visible;mso-wrap-style:square;v-text-anchor:middle" o:gfxdata="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" filled="f" strokecolor="black [3213]" strokeweight=".25pt">
+                  <v:stroke joinstyle="miter"/>
+                  <v:textbox style="mso-fit-shape-to-text:t" inset="0,0,0,0">
+                    <w:txbxContent>
+                      <w:p>
+                        <w:pPr>
+                          <w:jc w:val="center"/>
+                          <w:rPr>
+                            <w:rFonts w:ascii="Calibri Light" w:eastAsia="Calibri" w:hAnsi="Calibri Light" w:cs="Arial"/>
+                            <w:color w:val="000000"/>
+                            <w:sz w:val="18"/>
+                            <w:szCs w:val="18"/>
+                          </w:rPr>
+                        </w:pPr>
+                        <w:r>
+                          <w:rPr>
+                            <w:rFonts w:ascii="Calibri Light" w:eastAsia="Calibri" w:hAnsi="Calibri Light" w:cs="Arial"/>
+                            <w:color w:val="000000"/>
+                            <w:sz w:val="18"/>
+                            <w:szCs w:val="18"/>
+                          </w:rPr>
+                          <w:t>budget</w:t>
+                        </w:r>
+                      </w:p>
+                    </w:txbxContent>
+                  </v:textbox>
+                </v:oval>
+                <v:oval id="Oval 171" o:spid="_x0000_s1110" style="position:absolute;left:21816;top:44701;width:7364;height:3987;visibility:visible;mso-wrap-style:square;v-text-anchor:middle" o:gfxdata="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" filled="f" strokecolor="black [3213]" strokeweight=".25pt">
+                  <v:stroke joinstyle="miter"/>
+                  <v:textbox style="mso-fit-shape-to-text:t" inset="0,0,0,0">
+                    <w:txbxContent>
+                      <w:p>
+                        <w:pPr>
+                          <w:jc w:val="center"/>
+                          <w:rPr>
+                            <w:rFonts w:ascii="Calibri Light" w:eastAsia="Calibri" w:hAnsi="Calibri Light" w:cs="Arial"/>
+                            <w:color w:val="000000"/>
+                            <w:sz w:val="18"/>
+                            <w:szCs w:val="18"/>
+                          </w:rPr>
+                        </w:pPr>
+                        <w:r>
+                          <w:rPr>
+                            <w:rFonts w:ascii="Calibri Light" w:eastAsia="Calibri" w:hAnsi="Calibri Light" w:cs="Arial"/>
+                            <w:color w:val="000000"/>
+                            <w:sz w:val="18"/>
+                            <w:szCs w:val="18"/>
+                          </w:rPr>
+                          <w:t>student portion</w:t>
+                        </w:r>
+                      </w:p>
+                    </w:txbxContent>
+                  </v:textbox>
+                </v:oval>
+                <v:oval id="Oval 174" o:spid="_x0000_s1111" style="position:absolute;left:47958;top:60010;width:4679;height:2020;visibility:visible;mso-wrap-style:square;v-text-anchor:middle" o:gfxdata="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" filled="f" strokecolor="black [3213]" strokeweight=".25pt">
+                  <v:stroke joinstyle="miter"/>
+                  <v:textbox style="mso-fit-shape-to-text:t" inset="0,0,0,0">
+                    <w:txbxContent>
+                      <w:p>
+                        <w:pPr>
+                          <w:jc w:val="center"/>
+                          <w:rPr>
+                            <w:rFonts w:ascii="Calibri Light" w:eastAsia="Calibri" w:hAnsi="Calibri Light" w:cs="Arial"/>
+                            <w:color w:val="000000"/>
+                            <w:sz w:val="18"/>
+                            <w:szCs w:val="18"/>
+                          </w:rPr>
+                        </w:pPr>
+                        <w:r>
+                          <w:rPr>
+                            <w:rFonts w:ascii="Calibri Light" w:eastAsia="Calibri" w:hAnsi="Calibri Light" w:cs="Arial"/>
+                            <w:color w:val="000000"/>
+                            <w:sz w:val="18"/>
+                            <w:szCs w:val="18"/>
+                          </w:rPr>
+                          <w:t>name</w:t>
+                        </w:r>
+                      </w:p>
+                    </w:txbxContent>
+                  </v:textbox>
+                </v:oval>
+                <v:line id="Straight Connector 175" o:spid="_x0000_s1112" style="position:absolute;flip:x y;visibility:visible;mso-wrap-style:square" from="48421,54382" to="50298,60010" o:connectortype="straight" o:gfxdata="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" strokecolor="black [3213]" strokeweight=".25pt">
+                  <v:stroke joinstyle="miter"/>
+                </v:line>
+                <v:shape id="Flowchart: Decision 116" o:spid="_x0000_s1113" type="#_x0000_t110" style="position:absolute;left:27897;top:40119;width:9132;height:3696;visibility:visible;mso-wrap-style:none;v-text-anchor:middle" o:gfxdata="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" filled="f" strokecolor="black [3213]" strokeweight="3pt">
+                  <v:stroke linestyle="thinThin"/>
+                  <v:textbox style="mso-fit-shape-to-text:t" inset="0,0,0,0">
+                    <w:txbxContent>
+                      <w:p>
+                        <w:pPr>
+                          <w:spacing w:line="254" w:lineRule="auto"/>
+                          <w:jc w:val="center"/>
+                          <w:rPr>
+                            <w:rFonts w:ascii="Calibri Light" w:eastAsia="Calibri" w:hAnsi="Calibri Light" w:cs="Arial"/>
+                            <w:color w:val="000000"/>
+                            <w:sz w:val="18"/>
+                            <w:szCs w:val="18"/>
+                          </w:rPr>
+                        </w:pPr>
+                        <w:r>
+                          <w:rPr>
+                            <w:rFonts w:ascii="Calibri Light" w:eastAsia="Calibri" w:hAnsi="Calibri Light" w:cs="Arial"/>
+                            <w:color w:val="000000"/>
+                            <w:sz w:val="18"/>
+                            <w:szCs w:val="18"/>
+                          </w:rPr>
+                          <w:t>works on</w:t>
+                        </w:r>
+                      </w:p>
+                    </w:txbxContent>
+                  </v:textbox>
+                </v:shape>
+                <v:line id="Straight Connector 126" o:spid="_x0000_s1114" style="position:absolute;flip:y;visibility:visible;mso-wrap-style:square" from="25498,41967" to="27897,44701" o:connectortype="straight" o:gfxdata="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" strokecolor="black [3213]" strokeweight=".25pt">
+                  <v:stroke joinstyle="miter"/>
+                </v:line>
+                <v:line id="Straight Connector 173" o:spid="_x0000_s1115" style="position:absolute;visibility:visible;mso-wrap-style:square" from="32463,43815" to="45657,52551" o:connectortype="straight" o:gfxdata="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" strokecolor="black [3213]" strokeweight="3pt">
+                  <v:stroke linestyle="thinThin" joinstyle="miter"/>
+                </v:line>
+                <v:shape id="Text Box 15" o:spid="_x0000_s1116" type="#_x0000_t202" style="position:absolute;left:34634;top:43431;width:794;height:1461;visibility:visible;mso-wrap-style:none;v-text-anchor:top" o:gfxdata="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" filled="f" stroked="f" strokeweight=".5pt">
+                  <v:textbox style="mso-fit-shape-to-text:t" inset="0,0,0,0">
+                    <w:txbxContent>
+                      <w:p>
+                        <w:pPr>
+                          <w:jc w:val="center"/>
+                          <w:rPr>
+                            <w:rFonts w:ascii="Calibri Light" w:eastAsia="Calibri" w:hAnsi="Calibri Light" w:cs="Arial"/>
+                            <w:sz w:val="18"/>
+                            <w:szCs w:val="18"/>
+                          </w:rPr>
+                        </w:pPr>
+                        <w:r>
+                          <w:rPr>
+                            <w:rFonts w:ascii="Calibri Light" w:eastAsia="Calibri" w:hAnsi="Calibri Light" w:cs="Arial"/>
+                            <w:sz w:val="18"/>
+                            <w:szCs w:val="18"/>
+                          </w:rPr>
+                          <w:t>N</w:t>
+                        </w:r>
+                      </w:p>
+                    </w:txbxContent>
+                  </v:textbox>
+                </v:shape>
+                <v:shape id="Text Box 15" o:spid="_x0000_s1117" type="#_x0000_t202" style="position:absolute;left:31802;top:38053;width:1035;height:1461;visibility:visible;mso-wrap-style:none;v-text-anchor:top" o:gfxdata="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" filled="f" stroked="f" strokeweight=".5pt">
+                  <v:textbox style="mso-fit-shape-to-text:t" inset="0,0,0,0">
+                    <w:txbxContent>
+                      <w:p>
+                        <w:pPr>
+                          <w:jc w:val="center"/>
+                          <w:rPr>
+                            <w:rFonts w:ascii="Calibri Light" w:eastAsia="Calibri" w:hAnsi="Calibri Light" w:cs="Arial"/>
+                            <w:sz w:val="18"/>
+                            <w:szCs w:val="18"/>
+                          </w:rPr>
+                        </w:pPr>
+                        <w:r>
+                          <w:rPr>
+                            <w:rFonts w:ascii="Calibri Light" w:eastAsia="Calibri" w:hAnsi="Calibri Light" w:cs="Arial"/>
+                            <w:sz w:val="18"/>
+                            <w:szCs w:val="18"/>
+                          </w:rPr>
+                          <w:t>M</w:t>
+                        </w:r>
+                      </w:p>
+                    </w:txbxContent>
+                  </v:textbox>
+                </v:shape>
+                <v:line id="Straight Connector 178" o:spid="_x0000_s1118" style="position:absolute;flip:x y;visibility:visible;mso-wrap-style:square" from="18795,27136" to="22958,27151" o:connectortype="straight" o:gfxdata="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" strokecolor="black [3213]" strokeweight="3pt">
+                  <v:stroke linestyle="thinThin" joinstyle="miter"/>
+                </v:line>
+                <v:oval id="Oval 102" o:spid="_x0000_s1119" style="position:absolute;left:23856;top:4787;width:4679;height:2021;visibility:visible;mso-wrap-style:square;v-text-anchor:middle" o:gfxdata="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" filled="f" strokecolor="black [3213]" strokeweight=".25pt">
+                  <v:stroke joinstyle="miter"/>
+                  <v:textbox style="mso-fit-shape-to-text:t" inset="0,0,0,0">
+                    <w:txbxContent>
+                      <w:p>
+                        <w:pPr>
+                          <w:jc w:val="center"/>
+                          <w:rPr>
+                            <w:rFonts w:ascii="Calibri Light" w:eastAsia="Calibri" w:hAnsi="Calibri Light" w:cs="Arial"/>
+                            <w:color w:val="000000"/>
+                            <w:sz w:val="18"/>
+                            <w:szCs w:val="18"/>
+                          </w:rPr>
+                        </w:pPr>
+                        <w:ins w:id="12" w:author="Yan Fung Yenny Hou" w:date="2022-06-09T23:41:00Z">
                           <w:r>
                             <w:rPr>
                               <w:rFonts w:ascii="Calibri Light" w:eastAsia="Calibri" w:hAnsi="Calibri Light" w:cs="Arial"/>
                               <w:color w:val="000000"/>
                               <w:sz w:val="18"/>
                               <w:szCs w:val="18"/>
+                              <w:u w:val="single"/>
                             </w:rPr>
-                            <w:t>manages</w:t>
+                            <w:t xml:space="preserve">club </w:t>
+                          </w:r>
+                        </w:ins>
+                        <w:ins w:id="13" w:author="Yan Fung Yenny Hou" w:date="2022-06-09T23:44:00Z">
+                          <w:r>
+                            <w:rPr>
+                              <w:rFonts w:ascii="Calibri Light" w:eastAsia="Calibri" w:hAnsi="Calibri Light" w:cs="Arial"/>
+                              <w:color w:val="000000"/>
+                              <w:sz w:val="18"/>
+                              <w:szCs w:val="18"/>
+                              <w:u w:val="single"/>
+                            </w:rPr>
+                            <w:t>ID</w:t>
                           </w:r>
                         </w:ins>
                       </w:p>
                     </w:txbxContent>
                   </v:textbox>
-                </v:shape>
-                <v:line id="Straight Connector 160" o:spid="_x0000_s1100" style="position:absolute;flip:x;visibility:visible;mso-wrap-style:square" from="48421,43774" to="48585,50720" o:connectortype="straight" o:gfxdata="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" strokecolor="black [3213]" strokeweight="3pt">
-                  <v:stroke linestyle="thinThin" joinstyle="miter"/>
-                </v:line>
-                <v:rect id="Rectangle 161" o:spid="_x0000_s1101" style="position:absolute;left:45657;top:50720;width:5528;height:3662;visibility:visible;mso-wrap-style:none;v-text-anchor:middle" o:gfxdata="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" filled="f" strokecolor="black [3213]" strokeweight="3pt">
-                  <v:stroke linestyle="thinThin"/>
-                  <v:textbox style="mso-fit-shape-to-text:t" inset="2.61578mm,2.61578mm,2.61578mm,2.61578mm">
-                    <w:txbxContent>
-                      <w:p>
-                        <w:pPr>
-                          <w:jc w:val="center"/>
-                          <w:rPr>
-                            <w:rFonts w:ascii="Calibri Light" w:eastAsia="Calibri" w:hAnsi="Calibri Light" w:cs="Arial"/>
-                            <w:color w:val="000000"/>
-                            <w:sz w:val="18"/>
-                            <w:szCs w:val="18"/>
-                          </w:rPr>
-                        </w:pPr>
-                        <w:r>
-                          <w:rPr>
-                            <w:rFonts w:ascii="Calibri Light" w:eastAsia="Calibri" w:hAnsi="Calibri Light" w:cs="Arial"/>
-                            <w:color w:val="000000"/>
-                            <w:sz w:val="18"/>
-                            <w:szCs w:val="18"/>
-                          </w:rPr>
-                          <w:t>Project</w:t>
-                        </w:r>
-                      </w:p>
-                    </w:txbxContent>
-                  </v:textbox>
-                </v:rect>
-                <v:line id="Straight Connector 162" o:spid="_x0000_s1102" style="position:absolute;flip:x y;visibility:visible;mso-wrap-style:square" from="33349,28767" to="48585,40053" o:connectortype="straight" o:gfxdata="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" strokecolor="black [3213]" strokeweight=".25pt">
+                </v:oval>
+                <v:line id="Straight Connector 130" o:spid="_x0000_s1120" style="position:absolute;flip:x y;visibility:visible;mso-wrap-style:square" from="27850,6512" to="33442,8522" o:connectortype="straight" o:gfxdata="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" strokecolor="black [3213]" strokeweight=".25pt">
                   <v:stroke joinstyle="miter"/>
                 </v:line>
-                <v:line id="Straight Connector 163" o:spid="_x0000_s1103" style="position:absolute;visibility:visible;mso-wrap-style:square" from="18795,28792" to="32463,40119" o:connectortype="straight" o:gfxdata="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" strokecolor="black [3213]" strokeweight=".25pt">
-                  <v:stroke joinstyle="miter"/>
-                </v:line>
-                <v:shape id="Text Box 15" o:spid="_x0000_s1104" type="#_x0000_t202" style="position:absolute;left:49263;top:44477;width:794;height:1461;visibility:visible;mso-wrap-style:none;v-text-anchor:top" o:gfxdata="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" filled="f" stroked="f" strokeweight=".5pt">
-                  <v:textbox style="mso-fit-shape-to-text:t" inset="0,0,0,0">
-                    <w:txbxContent>
-                      <w:p>
-                        <w:pPr>
-                          <w:jc w:val="center"/>
-                          <w:rPr>
-                            <w:rFonts w:ascii="Calibri Light" w:eastAsia="Calibri" w:hAnsi="Calibri Light" w:cs="Arial"/>
-                            <w:sz w:val="18"/>
-                            <w:szCs w:val="18"/>
-                          </w:rPr>
-                        </w:pPr>
-                        <w:r>
-                          <w:rPr>
-                            <w:rFonts w:ascii="Calibri Light" w:eastAsia="Calibri" w:hAnsi="Calibri Light" w:cs="Arial"/>
-                            <w:sz w:val="18"/>
-                            <w:szCs w:val="18"/>
-                          </w:rPr>
-                          <w:t>N</w:t>
-                        </w:r>
-                      </w:p>
-                    </w:txbxContent>
-                  </v:textbox>
-                </v:shape>
-                <v:shape id="Text Box 15" o:spid="_x0000_s1105" type="#_x0000_t202" style="position:absolute;left:48389;top:37958;width:648;height:1460;visibility:visible;mso-wrap-style:none;v-text-anchor:top" o:gfxdata="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" filled="f" stroked="f" strokeweight=".5pt">
-                  <v:textbox style="mso-fit-shape-to-text:t" inset="0,0,0,0">
-                    <w:txbxContent>
-                      <w:p>
-                        <w:pPr>
-                          <w:jc w:val="center"/>
-                          <w:rPr>
-                            <w:rFonts w:ascii="Calibri Light" w:eastAsia="Calibri" w:hAnsi="Calibri Light" w:cs="Arial"/>
-                            <w:sz w:val="18"/>
-                            <w:szCs w:val="18"/>
-                          </w:rPr>
-                        </w:pPr>
-                        <w:r>
-                          <w:rPr>
-                            <w:rFonts w:ascii="Calibri Light" w:eastAsia="Calibri" w:hAnsi="Calibri Light" w:cs="Arial"/>
-                            <w:sz w:val="18"/>
-                            <w:szCs w:val="18"/>
-                          </w:rPr>
-                          <w:t>1</w:t>
-                        </w:r>
-                      </w:p>
-                    </w:txbxContent>
-                  </v:textbox>
-                </v:shape>
-                <v:oval id="Oval 167" o:spid="_x0000_s1106" style="position:absolute;left:38837;top:58902;width:8091;height:3988;visibility:visible;mso-wrap-style:square;v-text-anchor:middle" o:gfxdata="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" filled="f" strokecolor="black [3213]" strokeweight=".25pt">
+                <v:oval id="Oval 166" o:spid="_x0000_s1121" style="position:absolute;left:35428;top:19924;width:6206;height:2020;visibility:visible;mso-wrap-style:square;v-text-anchor:middle" o:gfxdata="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" filled="f" strokecolor="black [3213]" strokeweight=".25pt">
                   <v:stroke joinstyle="miter"/>
                   <v:textbox style="mso-fit-shape-to-text:t" inset="0,0,0,0">
                     <w:txbxContent>
@@ -6528,201 +6948,30 @@
                         <w:pPr>
                           <w:jc w:val="center"/>
                           <w:rPr>
-                            <w:rFonts w:ascii="Calibri Light" w:eastAsia="Calibri" w:hAnsi="Calibri Light"/>
+                            <w:rFonts w:ascii="Calibri Light" w:eastAsia="Calibri" w:hAnsi="Calibri Light" w:cs="Arial"/>
                             <w:color w:val="000000"/>
                             <w:sz w:val="18"/>
                             <w:szCs w:val="18"/>
                           </w:rPr>
                         </w:pPr>
-                        <w:r>
-                          <w:rPr>
-                            <w:rFonts w:ascii="Calibri Light" w:eastAsia="Calibri" w:hAnsi="Calibri Light"/>
-                            <w:color w:val="000000"/>
-                            <w:sz w:val="18"/>
-                            <w:szCs w:val="18"/>
-                            <w:u w:val="dash"/>
-                          </w:rPr>
-                          <w:t>project code</w:t>
-                        </w:r>
+                        <w:ins w:id="14" w:author="Yan Fung Yenny Hou" w:date="2022-06-09T23:46:00Z">
+                          <w:r>
+                            <w:rPr>
+                              <w:rFonts w:ascii="Calibri Light" w:eastAsia="Calibri" w:hAnsi="Calibri Light" w:cs="Arial"/>
+                              <w:color w:val="000000"/>
+                              <w:sz w:val="18"/>
+                              <w:szCs w:val="18"/>
+                              <w:u w:val="single"/>
+                            </w:rPr>
+                            <w:t>group ID</w:t>
+                          </w:r>
+                        </w:ins>
                       </w:p>
                     </w:txbxContent>
                   </v:textbox>
                 </v:oval>
-                <v:line id="Straight Connector 168" o:spid="_x0000_s1107" style="position:absolute;flip:y;visibility:visible;mso-wrap-style:square" from="42882,54382" to="48421,58902" o:connectortype="straight" o:gfxdata="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" strokecolor="black [3213]" strokeweight=".25pt">
+                <v:line id="Straight Connector 172" o:spid="_x0000_s1122" style="position:absolute;flip:y;visibility:visible;mso-wrap-style:square" from="35754,21944" to="38531,25356" o:connectortype="straight" o:gfxdata="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" strokecolor="black [3213]" strokeweight=".25pt">
                   <v:stroke joinstyle="miter"/>
-                </v:line>
-                <v:line id="Straight Connector 169" o:spid="_x0000_s1108" style="position:absolute;flip:x y;visibility:visible;mso-wrap-style:square" from="48421,54382" to="55431,59777" o:connectortype="straight" o:gfxdata="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" strokecolor="black [3213]" strokeweight=".25pt">
-                  <v:stroke joinstyle="miter"/>
-                </v:line>
-                <v:oval id="Oval 170" o:spid="_x0000_s1109" style="position:absolute;left:53087;top:59777;width:4687;height:2020;visibility:visible;mso-wrap-style:square;v-text-anchor:middle" o:gfxdata="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" filled="f" strokecolor="black [3213]" strokeweight=".25pt">
-                  <v:stroke joinstyle="miter"/>
-                  <v:textbox style="mso-fit-shape-to-text:t" inset="0,0,0,0">
-                    <w:txbxContent>
-                      <w:p>
-                        <w:pPr>
-                          <w:jc w:val="center"/>
-                          <w:rPr>
-                            <w:rFonts w:ascii="Calibri Light" w:eastAsia="Calibri" w:hAnsi="Calibri Light" w:cs="Arial"/>
-                            <w:color w:val="000000"/>
-                            <w:sz w:val="18"/>
-                            <w:szCs w:val="18"/>
-                          </w:rPr>
-                        </w:pPr>
-                        <w:r>
-                          <w:rPr>
-                            <w:rFonts w:ascii="Calibri Light" w:eastAsia="Calibri" w:hAnsi="Calibri Light" w:cs="Arial"/>
-                            <w:color w:val="000000"/>
-                            <w:sz w:val="18"/>
-                            <w:szCs w:val="18"/>
-                          </w:rPr>
-                          <w:t>budget</w:t>
-                        </w:r>
-                      </w:p>
-                    </w:txbxContent>
-                  </v:textbox>
-                </v:oval>
-                <v:oval id="Oval 171" o:spid="_x0000_s1110" style="position:absolute;left:21816;top:44701;width:7364;height:3987;visibility:visible;mso-wrap-style:square;v-text-anchor:middle" o:gfxdata="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" filled="f" strokecolor="black [3213]" strokeweight=".25pt">
-                  <v:stroke joinstyle="miter"/>
-                  <v:textbox style="mso-fit-shape-to-text:t" inset="0,0,0,0">
-                    <w:txbxContent>
-                      <w:p>
-                        <w:pPr>
-                          <w:jc w:val="center"/>
-                          <w:rPr>
-                            <w:rFonts w:ascii="Calibri Light" w:eastAsia="Calibri" w:hAnsi="Calibri Light" w:cs="Arial"/>
-                            <w:color w:val="000000"/>
-                            <w:sz w:val="18"/>
-                            <w:szCs w:val="18"/>
-                          </w:rPr>
-                        </w:pPr>
-                        <w:r>
-                          <w:rPr>
-                            <w:rFonts w:ascii="Calibri Light" w:eastAsia="Calibri" w:hAnsi="Calibri Light" w:cs="Arial"/>
-                            <w:color w:val="000000"/>
-                            <w:sz w:val="18"/>
-                            <w:szCs w:val="18"/>
-                          </w:rPr>
-                          <w:t>student portion</w:t>
-                        </w:r>
-                      </w:p>
-                    </w:txbxContent>
-                  </v:textbox>
-                </v:oval>
-                <v:oval id="Oval 174" o:spid="_x0000_s1111" style="position:absolute;left:47958;top:60010;width:4679;height:2020;visibility:visible;mso-wrap-style:square;v-text-anchor:middle" o:gfxdata="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" filled="f" strokecolor="black [3213]" strokeweight=".25pt">
-                  <v:stroke joinstyle="miter"/>
-                  <v:textbox style="mso-fit-shape-to-text:t" inset="0,0,0,0">
-                    <w:txbxContent>
-                      <w:p>
-                        <w:pPr>
-                          <w:jc w:val="center"/>
-                          <w:rPr>
-                            <w:rFonts w:ascii="Calibri Light" w:eastAsia="Calibri" w:hAnsi="Calibri Light" w:cs="Arial"/>
-                            <w:color w:val="000000"/>
-                            <w:sz w:val="18"/>
-                            <w:szCs w:val="18"/>
-                          </w:rPr>
-                        </w:pPr>
-                        <w:r>
-                          <w:rPr>
-                            <w:rFonts w:ascii="Calibri Light" w:eastAsia="Calibri" w:hAnsi="Calibri Light" w:cs="Arial"/>
-                            <w:color w:val="000000"/>
-                            <w:sz w:val="18"/>
-                            <w:szCs w:val="18"/>
-                          </w:rPr>
-                          <w:t>name</w:t>
-                        </w:r>
-                      </w:p>
-                    </w:txbxContent>
-                  </v:textbox>
-                </v:oval>
-                <v:line id="Straight Connector 175" o:spid="_x0000_s1112" style="position:absolute;flip:x y;visibility:visible;mso-wrap-style:square" from="48421,54382" to="50298,60010" o:connectortype="straight" o:gfxdata="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" strokecolor="black [3213]" strokeweight=".25pt">
-                  <v:stroke joinstyle="miter"/>
-                </v:line>
-                <v:shape id="Flowchart: Decision 116" o:spid="_x0000_s1113" type="#_x0000_t110" style="position:absolute;left:27897;top:40119;width:9132;height:3696;visibility:visible;mso-wrap-style:none;v-text-anchor:middle" o:gfxdata="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" filled="f" strokecolor="black [3213]" strokeweight="3pt">
-                  <v:stroke linestyle="thinThin"/>
-                  <v:textbox style="mso-fit-shape-to-text:t" inset="0,0,0,0">
-                    <w:txbxContent>
-                      <w:p>
-                        <w:pPr>
-                          <w:spacing w:line="252" w:lineRule="auto"/>
-                          <w:jc w:val="center"/>
-                          <w:rPr>
-                            <w:rFonts w:ascii="Calibri Light" w:eastAsia="Calibri" w:hAnsi="Calibri Light" w:cs="Arial"/>
-                            <w:color w:val="008080"/>
-                            <w:sz w:val="18"/>
-                            <w:szCs w:val="18"/>
-                          </w:rPr>
-                        </w:pPr>
-                        <w:r>
-                          <w:rPr>
-                            <w:rFonts w:ascii="Calibri Light" w:eastAsia="Calibri" w:hAnsi="Calibri Light" w:cs="Arial"/>
-                            <w:color w:val="008080"/>
-                            <w:sz w:val="18"/>
-                            <w:szCs w:val="18"/>
-                            <w:u w:val="single"/>
-                          </w:rPr>
-                          <w:t>works on</w:t>
-                        </w:r>
-                      </w:p>
-                    </w:txbxContent>
-                  </v:textbox>
-                </v:shape>
-                <v:line id="Straight Connector 126" o:spid="_x0000_s1114" style="position:absolute;flip:y;visibility:visible;mso-wrap-style:square" from="25498,41967" to="27897,44701" o:connectortype="straight" o:gfxdata="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" strokecolor="black [3213]" strokeweight=".25pt">
-                  <v:stroke joinstyle="miter"/>
-                </v:line>
-                <v:line id="Straight Connector 173" o:spid="_x0000_s1115" style="position:absolute;visibility:visible;mso-wrap-style:square" from="32463,43815" to="45657,52551" o:connectortype="straight" o:gfxdata="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" strokecolor="black [3213]" strokeweight="3pt">
-                  <v:stroke linestyle="thinThin" joinstyle="miter"/>
-                </v:line>
-                <v:shape id="Text Box 15" o:spid="_x0000_s1116" type="#_x0000_t202" style="position:absolute;left:34634;top:43431;width:794;height:1461;visibility:visible;mso-wrap-style:none;v-text-anchor:top" o:gfxdata="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" filled="f" stroked="f" strokeweight=".5pt">
-                  <v:textbox style="mso-fit-shape-to-text:t" inset="0,0,0,0">
-                    <w:txbxContent>
-                      <w:p>
-                        <w:pPr>
-                          <w:jc w:val="center"/>
-                          <w:rPr>
-                            <w:rFonts w:ascii="Calibri Light" w:eastAsia="Calibri" w:hAnsi="Calibri Light" w:cs="Arial"/>
-                            <w:sz w:val="18"/>
-                            <w:szCs w:val="18"/>
-                          </w:rPr>
-                        </w:pPr>
-                        <w:r>
-                          <w:rPr>
-                            <w:rFonts w:ascii="Calibri Light" w:eastAsia="Calibri" w:hAnsi="Calibri Light" w:cs="Arial"/>
-                            <w:sz w:val="18"/>
-                            <w:szCs w:val="18"/>
-                          </w:rPr>
-                          <w:t>N</w:t>
-                        </w:r>
-                      </w:p>
-                    </w:txbxContent>
-                  </v:textbox>
-                </v:shape>
-                <v:shape id="Text Box 15" o:spid="_x0000_s1117" type="#_x0000_t202" style="position:absolute;left:31802;top:38053;width:1035;height:1461;visibility:visible;mso-wrap-style:none;v-text-anchor:top" o:gfxdata="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" filled="f" stroked="f" strokeweight=".5pt">
-                  <v:textbox style="mso-fit-shape-to-text:t" inset="0,0,0,0">
-                    <w:txbxContent>
-                      <w:p>
-                        <w:pPr>
-                          <w:jc w:val="center"/>
-                          <w:rPr>
-                            <w:rFonts w:ascii="Calibri Light" w:eastAsia="Calibri" w:hAnsi="Calibri Light" w:cs="Arial"/>
-                            <w:sz w:val="18"/>
-                            <w:szCs w:val="18"/>
-                          </w:rPr>
-                        </w:pPr>
-                        <w:r>
-                          <w:rPr>
-                            <w:rFonts w:ascii="Calibri Light" w:eastAsia="Calibri" w:hAnsi="Calibri Light" w:cs="Arial"/>
-                            <w:sz w:val="18"/>
-                            <w:szCs w:val="18"/>
-                          </w:rPr>
-                          <w:t>M</w:t>
-                        </w:r>
-                      </w:p>
-                    </w:txbxContent>
-                  </v:textbox>
-                </v:shape>
-                <v:line id="Straight Connector 178" o:spid="_x0000_s1118" style="position:absolute;flip:x y;visibility:visible;mso-wrap-style:square" from="18795,27136" to="22958,27151" o:connectortype="straight" o:gfxdata="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" strokecolor="black [3213]" strokeweight="3pt">
-                  <v:stroke linestyle="thinThin" joinstyle="miter"/>
                 </v:line>
                 <w10:anchorlock/>
               </v:group>

</xml_diff>

<commit_message>
minor change on project description
</commit_message>
<xml_diff>
--- a/Project Report Template_Group8_v2.docx
+++ b/Project Report Template_Group8_v2.docx
@@ -174,6 +174,9 @@
         <w:autoSpaceDE w:val="0"/>
         <w:autoSpaceDN w:val="0"/>
         <w:adjustRightInd w:val="0"/>
+        <w:rPr>
+          <w:ins w:id="0" w:author="Hector Onato" w:date="2022-06-10T10:11:00Z"/>
+        </w:rPr>
       </w:pPr>
       <w:r>
         <w:t>Each club</w:t>
@@ -181,17 +184,17 @@
       <w:r>
         <w:t xml:space="preserve"> is identified by </w:t>
       </w:r>
-      <w:ins w:id="0" w:author="Yan Fung Yenny Hou" w:date="2022-06-09T23:48:00Z">
+      <w:ins w:id="1" w:author="Yan Fung Yenny Hou" w:date="2022-06-09T23:48:00Z">
         <w:r>
           <w:t xml:space="preserve">club ID, </w:t>
         </w:r>
       </w:ins>
-      <w:del w:id="1" w:author="Yan Fung Yenny Hou" w:date="2022-06-09T23:48:00Z">
+      <w:del w:id="2" w:author="Yan Fung Yenny Hou" w:date="2022-06-09T23:48:00Z">
         <w:r>
           <w:delText xml:space="preserve">name </w:delText>
         </w:r>
       </w:del>
-      <w:del w:id="2" w:author="Yan Fung Yenny Hou" w:date="2022-06-09T23:54:00Z">
+      <w:del w:id="3" w:author="Yan Fung Yenny Hou" w:date="2022-06-09T23:54:00Z">
         <w:r>
           <w:delText>and</w:delText>
         </w:r>
@@ -199,17 +202,17 @@
           <w:delText xml:space="preserve"> </w:delText>
         </w:r>
       </w:del>
-      <w:ins w:id="3" w:author="Yan Fung Yenny Hou" w:date="2022-06-09T23:48:00Z">
+      <w:ins w:id="4" w:author="Yan Fung Yenny Hou" w:date="2022-06-09T23:48:00Z">
         <w:r>
           <w:t xml:space="preserve">we store its name and </w:t>
         </w:r>
       </w:ins>
-      <w:del w:id="4" w:author="Yan Fung Yenny Hou" w:date="2022-06-09T23:48:00Z">
+      <w:del w:id="5" w:author="Yan Fung Yenny Hou" w:date="2022-06-09T23:48:00Z">
         <w:r>
           <w:delText>has a</w:delText>
         </w:r>
       </w:del>
-      <w:ins w:id="5" w:author="Yan Fung Yenny Hou" w:date="2022-06-09T23:48:00Z">
+      <w:ins w:id="6" w:author="Yan Fung Yenny Hou" w:date="2022-06-09T23:48:00Z">
         <w:r>
           <w:t>its</w:t>
         </w:r>
@@ -220,7 +223,7 @@
       <w:r>
         <w:t xml:space="preserve">is identified by </w:t>
       </w:r>
-      <w:ins w:id="6" w:author="Yan Fung Yenny Hou" w:date="2022-06-09T23:49:00Z">
+      <w:ins w:id="7" w:author="Yan Fung Yenny Hou" w:date="2022-06-09T23:49:00Z">
         <w:r>
           <w:t xml:space="preserve">group ID, we store its </w:t>
         </w:r>
@@ -228,12 +231,12 @@
       <w:r>
         <w:t xml:space="preserve">name and </w:t>
       </w:r>
-      <w:del w:id="7" w:author="Yan Fung Yenny Hou" w:date="2022-06-09T23:49:00Z">
+      <w:del w:id="8" w:author="Yan Fung Yenny Hou" w:date="2022-06-09T23:49:00Z">
         <w:r>
           <w:delText>has a</w:delText>
         </w:r>
       </w:del>
-      <w:ins w:id="8" w:author="Yan Fung Yenny Hou" w:date="2022-06-09T23:49:00Z">
+      <w:ins w:id="9" w:author="Yan Fung Yenny Hou" w:date="2022-06-09T23:49:00Z">
         <w:r>
           <w:t>its</w:t>
         </w:r>
@@ -248,43 +251,7 @@
         <w:t xml:space="preserve"> the event ID</w:t>
       </w:r>
       <w:r>
-        <w:t xml:space="preserve">. We store </w:t>
-      </w:r>
-      <w:r>
-        <w:t>the</w:t>
-      </w:r>
-      <w:r>
-        <w:t xml:space="preserve"> </w:t>
-      </w:r>
-      <w:r>
-        <w:t xml:space="preserve">subject, </w:t>
-      </w:r>
-      <w:r>
-        <w:t>date</w:t>
-      </w:r>
-      <w:r>
-        <w:t xml:space="preserve">, </w:t>
-      </w:r>
-      <w:r>
-        <w:t>time</w:t>
-      </w:r>
-      <w:r>
-        <w:t>,</w:t>
-      </w:r>
-      <w:r>
-        <w:t xml:space="preserve"> location</w:t>
-      </w:r>
-      <w:r>
-        <w:t xml:space="preserve"> (room number, floor, building), registration fee</w:t>
-      </w:r>
-      <w:r>
-        <w:t xml:space="preserve"> and organizers</w:t>
-      </w:r>
-      <w:r>
-        <w:t xml:space="preserve"> for each event</w:t>
-      </w:r>
-      <w:r>
-        <w:t>.</w:t>
+        <w:t xml:space="preserve">. </w:t>
       </w:r>
     </w:p>
     <w:p>
@@ -293,11 +260,89 @@
         <w:autoSpaceDN w:val="0"/>
         <w:adjustRightInd w:val="0"/>
       </w:pPr>
-      <w:r>
-        <w:t xml:space="preserve">Groups may work on some funded projects. We need to store </w:t>
-      </w:r>
-      <w:r>
-        <w:t xml:space="preserve">the </w:t>
+      <w:del w:id="10" w:author="Hector Onato" w:date="2022-06-10T10:12:00Z">
+        <w:r>
+          <w:delText xml:space="preserve">We store </w:delText>
+        </w:r>
+        <w:r>
+          <w:delText>the</w:delText>
+        </w:r>
+      </w:del>
+      <w:ins w:id="11" w:author="Hector Onato" w:date="2022-06-10T10:12:00Z">
+        <w:r>
+          <w:t>An event has</w:t>
+        </w:r>
+      </w:ins>
+      <w:r>
+        <w:t xml:space="preserve"> </w:t>
+      </w:r>
+      <w:ins w:id="12" w:author="Hector Onato" w:date="2022-06-10T10:13:00Z">
+        <w:r>
+          <w:t xml:space="preserve">a </w:t>
+        </w:r>
+      </w:ins>
+      <w:r>
+        <w:t xml:space="preserve">subject, </w:t>
+      </w:r>
+      <w:r>
+        <w:t>date</w:t>
+      </w:r>
+      <w:r>
+        <w:t xml:space="preserve">, </w:t>
+      </w:r>
+      <w:r>
+        <w:t>time</w:t>
+      </w:r>
+      <w:r>
+        <w:t>,</w:t>
+      </w:r>
+      <w:r>
+        <w:t xml:space="preserve"> location</w:t>
+      </w:r>
+      <w:r>
+        <w:t xml:space="preserve"> (room number, floor, building), registration fee</w:t>
+      </w:r>
+      <w:r>
+        <w:t xml:space="preserve"> and organizers</w:t>
+      </w:r>
+      <w:ins w:id="13" w:author="Hector Onato" w:date="2022-06-10T10:12:00Z">
+        <w:r>
+          <w:t>.</w:t>
+        </w:r>
+      </w:ins>
+      <w:del w:id="14" w:author="Hector Onato" w:date="2022-06-10T10:12:00Z">
+        <w:r>
+          <w:delText xml:space="preserve"> for each event</w:delText>
+        </w:r>
+        <w:r>
+          <w:delText>.</w:delText>
+        </w:r>
+      </w:del>
+    </w:p>
+    <w:p>
+      <w:pPr>
+        <w:autoSpaceDE w:val="0"/>
+        <w:autoSpaceDN w:val="0"/>
+        <w:adjustRightInd w:val="0"/>
+      </w:pPr>
+      <w:r>
+        <w:t xml:space="preserve">Groups may work on some funded projects. </w:t>
+      </w:r>
+      <w:del w:id="15" w:author="Hector Onato" w:date="2022-06-10T10:13:00Z">
+        <w:r>
+          <w:delText xml:space="preserve">We need to store </w:delText>
+        </w:r>
+        <w:r>
+          <w:delText>the</w:delText>
+        </w:r>
+      </w:del>
+      <w:ins w:id="16" w:author="Hector Onato" w:date="2022-06-10T10:13:00Z">
+        <w:r>
+          <w:t>A project has a</w:t>
+        </w:r>
+      </w:ins>
+      <w:r>
+        <w:t xml:space="preserve"> </w:t>
       </w:r>
       <w:r>
         <w:t xml:space="preserve">project code, </w:t>
@@ -320,8 +365,13 @@
       <w:r>
         <w:t xml:space="preserve">, and </w:t>
       </w:r>
-      <w:r>
-        <w:t xml:space="preserve">we need to store the portion of money that each </w:t>
+      <w:del w:id="17" w:author="Hector Onato" w:date="2022-06-10T10:01:00Z">
+        <w:r>
+          <w:delText xml:space="preserve">we need to </w:delText>
+        </w:r>
+      </w:del>
+      <w:r>
+        <w:t xml:space="preserve">store the portion of money that each </w:t>
       </w:r>
       <w:r>
         <w:t>member</w:t>
@@ -5242,7 +5292,7 @@
                                   <w:szCs w:val="18"/>
                                 </w:rPr>
                               </w:pPr>
-                              <w:ins w:id="9" w:author="Yan Fung Yenny Hou" w:date="2022-06-09T23:41:00Z">
+                              <w:ins w:id="18" w:author="Yan Fung Yenny Hou" w:date="2022-06-09T23:41:00Z">
                                 <w:r>
                                   <w:rPr>
                                     <w:rFonts w:ascii="Calibri Light" w:eastAsia="Calibri" w:hAnsi="Calibri Light" w:cs="Arial"/>
@@ -5254,7 +5304,7 @@
                                   <w:t xml:space="preserve">club </w:t>
                                 </w:r>
                               </w:ins>
-                              <w:ins w:id="10" w:author="Yan Fung Yenny Hou" w:date="2022-06-09T23:44:00Z">
+                              <w:ins w:id="19" w:author="Yan Fung Yenny Hou" w:date="2022-06-09T23:44:00Z">
                                 <w:r>
                                   <w:rPr>
                                     <w:rFonts w:ascii="Calibri Light" w:eastAsia="Calibri" w:hAnsi="Calibri Light" w:cs="Arial"/>
@@ -5358,7 +5408,7 @@
                                   <w:szCs w:val="18"/>
                                 </w:rPr>
                               </w:pPr>
-                              <w:ins w:id="11" w:author="Yan Fung Yenny Hou" w:date="2022-06-09T23:46:00Z">
+                              <w:ins w:id="20" w:author="Yan Fung Yenny Hou" w:date="2022-06-09T23:46:00Z">
                                 <w:r>
                                   <w:rPr>
                                     <w:rFonts w:ascii="Calibri Light" w:eastAsia="Calibri" w:hAnsi="Calibri Light" w:cs="Arial"/>
@@ -8390,6 +8440,9 @@
 
 <file path=word/people.xml><?xml version="1.0" encoding="utf-8"?>
 <w15:people xmlns:wpc="http://schemas.microsoft.com/office/word/2010/wordprocessingCanvas" xmlns:cx="http://schemas.microsoft.com/office/drawing/2014/chartex" xmlns:cx1="http://schemas.microsoft.com/office/drawing/2015/9/8/chartex" xmlns:cx2="http://schemas.microsoft.com/office/drawing/2015/10/21/chartex" xmlns:cx3="http://schemas.microsoft.com/office/drawing/2016/5/9/chartex" xmlns:cx4="http://schemas.microsoft.com/office/drawing/2016/5/10/chartex" xmlns:cx5="http://schemas.microsoft.com/office/drawing/2016/5/11/chartex" xmlns:cx6="http://schemas.microsoft.com/office/drawing/2016/5/12/chartex" xmlns:cx7="http://schemas.microsoft.com/office/drawing/2016/5/13/chartex" xmlns:cx8="http://schemas.microsoft.com/office/drawing/2016/5/14/chartex" xmlns:mc="http://schemas.openxmlformats.org/markup-compatibility/2006" xmlns:aink="http://schemas.microsoft.com/office/drawing/2016/ink" xmlns:am3d="http://schemas.microsoft.com/office/drawing/2017/model3d" xmlns:o="urn:schemas-microsoft-com:office:office" xmlns:oel="http://schemas.microsoft.com/office/2019/extlst" xmlns:r="http://schemas.openxmlformats.org/officeDocument/2006/relationships" xmlns:m="http://schemas.openxmlformats.org/officeDocument/2006/math" xmlns:v="urn:schemas-microsoft-com:vml" xmlns:wp14="http://schemas.microsoft.com/office/word/2010/wordprocessingDrawing" xmlns:wp="http://schemas.openxmlformats.org/drawingml/2006/wordprocessingDrawing" xmlns:w10="urn:schemas-microsoft-com:office:word" xmlns:w="http://schemas.openxmlformats.org/wordprocessingml/2006/main" xmlns:w14="http://schemas.microsoft.com/office/word/2010/wordml" xmlns:w15="http://schemas.microsoft.com/office/word/2012/wordml" xmlns:w16cex="http://schemas.microsoft.com/office/word/2018/wordml/cex" xmlns:w16cid="http://schemas.microsoft.com/office/word/2016/wordml/cid" xmlns:w16="http://schemas.microsoft.com/office/word/2018/wordml" xmlns:w16sdtdh="http://schemas.microsoft.com/office/word/2020/wordml/sdtdatahash" xmlns:w16se="http://schemas.microsoft.com/office/word/2015/wordml/symex" xmlns:wpg="http://schemas.microsoft.com/office/word/2010/wordprocessingGroup" xmlns:wpi="http://schemas.microsoft.com/office/word/2010/wordprocessingInk" xmlns:wne="http://schemas.microsoft.com/office/word/2006/wordml" xmlns:wps="http://schemas.microsoft.com/office/word/2010/wordprocessingShape" mc:Ignorable="w14 w15 w16se w16cid w16 w16cex w16sdtdh wp14">
+  <w15:person w15:author="Hector Onato">
+    <w15:presenceInfo w15:providerId="AD" w15:userId="S::honato00@mylangara.ca::3fc037fa-ee57-4aa6-9b7a-923cb1917eb7"/>
+  </w15:person>
   <w15:person w15:author="Yan Fung Yenny Hou">
     <w15:presenceInfo w15:providerId="None" w15:userId="Yan Fung Yenny Hou"/>
   </w15:person>

</xml_diff>